<commit_message>
updated syntax locators file
</commit_message>
<xml_diff>
--- a/Syntax_locators.docx
+++ b/Syntax_locators.docx
@@ -1,6 +1,6 @@
 
 <file path=word/document.xml><?xml version="1.0" encoding="utf-8"?>
-<w:document xmlns:wpc="http://schemas.microsoft.com/office/word/2010/wordprocessingCanvas" xmlns:mc="http://schemas.openxmlformats.org/markup-compatibility/2006" xmlns:o="urn:schemas-microsoft-com:office:office" xmlns:r="http://schemas.openxmlformats.org/officeDocument/2006/relationships" xmlns:m="http://schemas.openxmlformats.org/officeDocument/2006/math" xmlns:v="urn:schemas-microsoft-com:vml" xmlns:wp14="http://schemas.microsoft.com/office/word/2010/wordprocessingDrawing" xmlns:wp="http://schemas.openxmlformats.org/drawingml/2006/wordprocessingDrawing" xmlns:w10="urn:schemas-microsoft-com:office:word" xmlns:w="http://schemas.openxmlformats.org/wordprocessingml/2006/main" xmlns:w14="http://schemas.microsoft.com/office/word/2010/wordml" xmlns:w15="http://schemas.microsoft.com/office/word/2012/wordml" xmlns:wpg="http://schemas.microsoft.com/office/word/2010/wordprocessingGroup" xmlns:wpi="http://schemas.microsoft.com/office/word/2010/wordprocessingInk" xmlns:wne="http://schemas.microsoft.com/office/word/2006/wordml" xmlns:wps="http://schemas.microsoft.com/office/word/2010/wordprocessingShape" mc:Ignorable="w14 w15 wp14">
+<w:document xmlns:wpc="http://schemas.microsoft.com/office/word/2010/wordprocessingCanvas" xmlns:cx="http://schemas.microsoft.com/office/drawing/2014/chartex" xmlns:cx1="http://schemas.microsoft.com/office/drawing/2015/9/8/chartex" xmlns:cx2="http://schemas.microsoft.com/office/drawing/2015/10/21/chartex" xmlns:cx3="http://schemas.microsoft.com/office/drawing/2016/5/9/chartex" xmlns:cx4="http://schemas.microsoft.com/office/drawing/2016/5/10/chartex" xmlns:cx5="http://schemas.microsoft.com/office/drawing/2016/5/11/chartex" xmlns:cx6="http://schemas.microsoft.com/office/drawing/2016/5/12/chartex" xmlns:cx7="http://schemas.microsoft.com/office/drawing/2016/5/13/chartex" xmlns:cx8="http://schemas.microsoft.com/office/drawing/2016/5/14/chartex" xmlns:mc="http://schemas.openxmlformats.org/markup-compatibility/2006" xmlns:aink="http://schemas.microsoft.com/office/drawing/2016/ink" xmlns:am3d="http://schemas.microsoft.com/office/drawing/2017/model3d" xmlns:o="urn:schemas-microsoft-com:office:office" xmlns:oel="http://schemas.microsoft.com/office/2019/extlst" xmlns:r="http://schemas.openxmlformats.org/officeDocument/2006/relationships" xmlns:m="http://schemas.openxmlformats.org/officeDocument/2006/math" xmlns:v="urn:schemas-microsoft-com:vml" xmlns:wp14="http://schemas.microsoft.com/office/word/2010/wordprocessingDrawing" xmlns:wp="http://schemas.openxmlformats.org/drawingml/2006/wordprocessingDrawing" xmlns:w10="urn:schemas-microsoft-com:office:word" xmlns:w="http://schemas.openxmlformats.org/wordprocessingml/2006/main" xmlns:w14="http://schemas.microsoft.com/office/word/2010/wordml" xmlns:w15="http://schemas.microsoft.com/office/word/2012/wordml" xmlns:w16cex="http://schemas.microsoft.com/office/word/2018/wordml/cex" xmlns:w16cid="http://schemas.microsoft.com/office/word/2016/wordml/cid" xmlns:w16="http://schemas.microsoft.com/office/word/2018/wordml" xmlns:w16sdtdh="http://schemas.microsoft.com/office/word/2020/wordml/sdtdatahash" xmlns:w16se="http://schemas.microsoft.com/office/word/2015/wordml/symex" xmlns:wpg="http://schemas.microsoft.com/office/word/2010/wordprocessingGroup" xmlns:wpi="http://schemas.microsoft.com/office/word/2010/wordprocessingInk" xmlns:wne="http://schemas.microsoft.com/office/word/2006/wordml" xmlns:wps="http://schemas.microsoft.com/office/word/2010/wordprocessingShape" mc:Ignorable="w14 w15 w16se w16cid w16 w16cex w16sdtdh wp14">
   <w:body>
     <w:p>
       <w:pPr>
@@ -221,7 +221,6 @@
                 <w:szCs w:val="28"/>
               </w:rPr>
             </w:pPr>
-            <w:proofErr w:type="spellStart"/>
             <w:r>
               <w:rPr>
                 <w:rFonts w:asciiTheme="minorHAnsi" w:hAnsiTheme="minorHAnsi" w:cstheme="minorHAnsi"/>
@@ -230,7 +229,6 @@
               </w:rPr>
               <w:t>Xpath</w:t>
             </w:r>
-            <w:proofErr w:type="spellEnd"/>
           </w:p>
         </w:tc>
         <w:tc>
@@ -253,25 +251,7 @@
                 <w:sz w:val="28"/>
                 <w:szCs w:val="28"/>
               </w:rPr>
-              <w:t>//</w:t>
-            </w:r>
-            <w:proofErr w:type="spellStart"/>
-            <w:r>
-              <w:rPr>
-                <w:rFonts w:asciiTheme="minorHAnsi" w:hAnsiTheme="minorHAnsi" w:cstheme="minorHAnsi"/>
-                <w:sz w:val="28"/>
-                <w:szCs w:val="28"/>
-              </w:rPr>
-              <w:t>tagname</w:t>
-            </w:r>
-            <w:proofErr w:type="spellEnd"/>
-            <w:r>
-              <w:rPr>
-                <w:rFonts w:asciiTheme="minorHAnsi" w:hAnsiTheme="minorHAnsi" w:cstheme="minorHAnsi"/>
-                <w:sz w:val="28"/>
-                <w:szCs w:val="28"/>
-              </w:rPr>
-              <w:t>[attribute=value]</w:t>
+              <w:t>//tagname[attribute=value]</w:t>
             </w:r>
           </w:p>
         </w:tc>
@@ -330,23 +310,13 @@
                 <w:szCs w:val="28"/>
               </w:rPr>
             </w:pPr>
-            <w:proofErr w:type="spellStart"/>
             <w:r>
               <w:rPr>
                 <w:rFonts w:asciiTheme="minorHAnsi" w:hAnsiTheme="minorHAnsi" w:cstheme="minorHAnsi"/>
                 <w:sz w:val="28"/>
                 <w:szCs w:val="28"/>
               </w:rPr>
-              <w:t>driver.find_element_by_xpath</w:t>
-            </w:r>
-            <w:proofErr w:type="spellEnd"/>
-            <w:r>
-              <w:rPr>
-                <w:rFonts w:asciiTheme="minorHAnsi" w:hAnsiTheme="minorHAnsi" w:cstheme="minorHAnsi"/>
-                <w:sz w:val="28"/>
-                <w:szCs w:val="28"/>
-              </w:rPr>
-              <w:t>("//input[@name='email']")</w:t>
+              <w:t>driver.find_element_by_xpath("//input[@name='email']")</w:t>
             </w:r>
           </w:p>
         </w:tc>
@@ -369,23 +339,13 @@
                 <w:szCs w:val="28"/>
               </w:rPr>
             </w:pPr>
-            <w:proofErr w:type="spellStart"/>
             <w:r>
               <w:rPr>
                 <w:rFonts w:asciiTheme="minorHAnsi" w:hAnsiTheme="minorHAnsi" w:cstheme="minorHAnsi"/>
                 <w:sz w:val="28"/>
                 <w:szCs w:val="28"/>
               </w:rPr>
-              <w:t>Css</w:t>
-            </w:r>
-            <w:proofErr w:type="spellEnd"/>
-            <w:r>
-              <w:rPr>
-                <w:rFonts w:asciiTheme="minorHAnsi" w:hAnsiTheme="minorHAnsi" w:cstheme="minorHAnsi"/>
-                <w:sz w:val="28"/>
-                <w:szCs w:val="28"/>
-              </w:rPr>
-              <w:t xml:space="preserve"> selector</w:t>
+              <w:t>Css selector</w:t>
             </w:r>
           </w:p>
         </w:tc>
@@ -403,23 +363,13 @@
                 <w:szCs w:val="28"/>
               </w:rPr>
             </w:pPr>
-            <w:proofErr w:type="spellStart"/>
             <w:r>
               <w:rPr>
                 <w:rFonts w:asciiTheme="minorHAnsi" w:hAnsiTheme="minorHAnsi" w:cstheme="minorHAnsi"/>
                 <w:sz w:val="28"/>
                 <w:szCs w:val="28"/>
               </w:rPr>
-              <w:t>tagname</w:t>
-            </w:r>
-            <w:proofErr w:type="spellEnd"/>
-            <w:r>
-              <w:rPr>
-                <w:rFonts w:asciiTheme="minorHAnsi" w:hAnsiTheme="minorHAnsi" w:cstheme="minorHAnsi"/>
-                <w:sz w:val="28"/>
-                <w:szCs w:val="28"/>
-              </w:rPr>
-              <w:t>[attribute=value]</w:t>
+              <w:t>tagname[attribute=value]</w:t>
             </w:r>
           </w:p>
         </w:tc>
@@ -461,23 +411,13 @@
                 <w:szCs w:val="28"/>
               </w:rPr>
             </w:pPr>
-            <w:proofErr w:type="spellStart"/>
             <w:r>
               <w:rPr>
                 <w:rFonts w:asciiTheme="minorHAnsi" w:hAnsiTheme="minorHAnsi" w:cstheme="minorHAnsi"/>
                 <w:sz w:val="28"/>
                 <w:szCs w:val="28"/>
               </w:rPr>
-              <w:t>driver.find_element_by_css_selector</w:t>
-            </w:r>
-            <w:proofErr w:type="spellEnd"/>
-            <w:r>
-              <w:rPr>
-                <w:rFonts w:asciiTheme="minorHAnsi" w:hAnsiTheme="minorHAnsi" w:cstheme="minorHAnsi"/>
-                <w:sz w:val="28"/>
-                <w:szCs w:val="28"/>
-              </w:rPr>
-              <w:t>("input[name='email']")</w:t>
+              <w:t>driver.find_element_by_css_selector("input[name='email']")</w:t>
             </w:r>
           </w:p>
         </w:tc>
@@ -572,23 +512,13 @@
                 <w:szCs w:val="28"/>
               </w:rPr>
             </w:pPr>
-            <w:proofErr w:type="spellStart"/>
             <w:r>
               <w:rPr>
                 <w:rFonts w:asciiTheme="minorHAnsi" w:hAnsiTheme="minorHAnsi" w:cstheme="minorHAnsi"/>
                 <w:sz w:val="28"/>
                 <w:szCs w:val="28"/>
               </w:rPr>
-              <w:t>driver.find_element_by_id</w:t>
-            </w:r>
-            <w:proofErr w:type="spellEnd"/>
-            <w:r>
-              <w:rPr>
-                <w:rFonts w:asciiTheme="minorHAnsi" w:hAnsiTheme="minorHAnsi" w:cstheme="minorHAnsi"/>
-                <w:sz w:val="28"/>
-                <w:szCs w:val="28"/>
-              </w:rPr>
-              <w:t>("exampleFormControlSelect1")</w:t>
+              <w:t>driver.find_element_by_id("exampleFormControlSelect1")</w:t>
             </w:r>
           </w:p>
         </w:tc>
@@ -683,23 +613,13 @@
                 <w:szCs w:val="28"/>
               </w:rPr>
             </w:pPr>
-            <w:proofErr w:type="spellStart"/>
             <w:r>
               <w:rPr>
                 <w:rFonts w:asciiTheme="minorHAnsi" w:hAnsiTheme="minorHAnsi" w:cstheme="minorHAnsi"/>
                 <w:sz w:val="28"/>
                 <w:szCs w:val="28"/>
               </w:rPr>
-              <w:t>driver.find_element_by_name</w:t>
-            </w:r>
-            <w:proofErr w:type="spellEnd"/>
-            <w:r>
-              <w:rPr>
-                <w:rFonts w:asciiTheme="minorHAnsi" w:hAnsiTheme="minorHAnsi" w:cstheme="minorHAnsi"/>
-                <w:sz w:val="28"/>
-                <w:szCs w:val="28"/>
-              </w:rPr>
-              <w:t>("name")</w:t>
+              <w:t>driver.find_element_by_name("name")</w:t>
             </w:r>
           </w:p>
         </w:tc>
@@ -794,41 +714,13 @@
                 <w:szCs w:val="28"/>
               </w:rPr>
             </w:pPr>
-            <w:proofErr w:type="spellStart"/>
             <w:r>
               <w:rPr>
                 <w:rFonts w:asciiTheme="minorHAnsi" w:hAnsiTheme="minorHAnsi" w:cstheme="minorHAnsi"/>
                 <w:sz w:val="28"/>
                 <w:szCs w:val="28"/>
               </w:rPr>
-              <w:t>driver.find_element_by_class_name</w:t>
-            </w:r>
-            <w:proofErr w:type="spellEnd"/>
-            <w:r>
-              <w:rPr>
-                <w:rFonts w:asciiTheme="minorHAnsi" w:hAnsiTheme="minorHAnsi" w:cstheme="minorHAnsi"/>
-                <w:sz w:val="28"/>
-                <w:szCs w:val="28"/>
-              </w:rPr>
-              <w:t>("</w:t>
-            </w:r>
-            <w:proofErr w:type="spellStart"/>
-            <w:r>
-              <w:rPr>
-                <w:rFonts w:asciiTheme="minorHAnsi" w:hAnsiTheme="minorHAnsi" w:cstheme="minorHAnsi"/>
-                <w:sz w:val="28"/>
-                <w:szCs w:val="28"/>
-              </w:rPr>
-              <w:t>btn</w:t>
-            </w:r>
-            <w:proofErr w:type="spellEnd"/>
-            <w:r>
-              <w:rPr>
-                <w:rFonts w:asciiTheme="minorHAnsi" w:hAnsiTheme="minorHAnsi" w:cstheme="minorHAnsi"/>
-                <w:sz w:val="28"/>
-                <w:szCs w:val="28"/>
-              </w:rPr>
-              <w:t>-success")</w:t>
+              <w:t>driver.find_element_by_class_name("btn-success")</w:t>
             </w:r>
           </w:p>
         </w:tc>
@@ -923,23 +815,13 @@
                 <w:szCs w:val="28"/>
               </w:rPr>
             </w:pPr>
-            <w:proofErr w:type="spellStart"/>
             <w:r>
               <w:rPr>
                 <w:rFonts w:asciiTheme="minorHAnsi" w:hAnsiTheme="minorHAnsi" w:cstheme="minorHAnsi"/>
                 <w:sz w:val="28"/>
                 <w:szCs w:val="28"/>
               </w:rPr>
-              <w:t>driver.find_element_by_link_text</w:t>
-            </w:r>
-            <w:proofErr w:type="spellEnd"/>
-            <w:r>
-              <w:rPr>
-                <w:rFonts w:asciiTheme="minorHAnsi" w:hAnsiTheme="minorHAnsi" w:cstheme="minorHAnsi"/>
-                <w:sz w:val="28"/>
-                <w:szCs w:val="28"/>
-              </w:rPr>
-              <w:t>("Genealogies")</w:t>
+              <w:t>driver.find_element_by_link_text("Genealogies")</w:t>
             </w:r>
           </w:p>
         </w:tc>
@@ -1016,25 +898,7 @@
                 <w:sz w:val="28"/>
                 <w:szCs w:val="28"/>
               </w:rPr>
-              <w:t>"</w:t>
-            </w:r>
-            <w:proofErr w:type="spellStart"/>
-            <w:r>
-              <w:rPr>
-                <w:rFonts w:asciiTheme="minorHAnsi" w:hAnsiTheme="minorHAnsi" w:cstheme="minorHAnsi"/>
-                <w:sz w:val="28"/>
-                <w:szCs w:val="28"/>
-              </w:rPr>
-              <w:t>partialtext</w:t>
-            </w:r>
-            <w:proofErr w:type="spellEnd"/>
-            <w:r>
-              <w:rPr>
-                <w:rFonts w:asciiTheme="minorHAnsi" w:hAnsiTheme="minorHAnsi" w:cstheme="minorHAnsi"/>
-                <w:sz w:val="28"/>
-                <w:szCs w:val="28"/>
-              </w:rPr>
-              <w:t>"</w:t>
+              <w:t>"partialtext"</w:t>
             </w:r>
           </w:p>
         </w:tc>
@@ -1052,41 +916,13 @@
                 <w:szCs w:val="28"/>
               </w:rPr>
             </w:pPr>
-            <w:proofErr w:type="spellStart"/>
             <w:r>
               <w:rPr>
                 <w:rFonts w:asciiTheme="minorHAnsi" w:hAnsiTheme="minorHAnsi" w:cstheme="minorHAnsi"/>
                 <w:sz w:val="28"/>
                 <w:szCs w:val="28"/>
               </w:rPr>
-              <w:t>driver.find_element_by_partial_link_text</w:t>
-            </w:r>
-            <w:proofErr w:type="spellEnd"/>
-            <w:r>
-              <w:rPr>
-                <w:rFonts w:asciiTheme="minorHAnsi" w:hAnsiTheme="minorHAnsi" w:cstheme="minorHAnsi"/>
-                <w:sz w:val="28"/>
-                <w:szCs w:val="28"/>
-              </w:rPr>
-              <w:t>("</w:t>
-            </w:r>
-            <w:proofErr w:type="spellStart"/>
-            <w:r>
-              <w:rPr>
-                <w:rFonts w:asciiTheme="minorHAnsi" w:hAnsiTheme="minorHAnsi" w:cstheme="minorHAnsi"/>
-                <w:sz w:val="28"/>
-                <w:szCs w:val="28"/>
-              </w:rPr>
-              <w:t>partialtext</w:t>
-            </w:r>
-            <w:proofErr w:type="spellEnd"/>
-            <w:r>
-              <w:rPr>
-                <w:rFonts w:asciiTheme="minorHAnsi" w:hAnsiTheme="minorHAnsi" w:cstheme="minorHAnsi"/>
-                <w:sz w:val="28"/>
-                <w:szCs w:val="28"/>
-              </w:rPr>
-              <w:t>")</w:t>
+              <w:t>driver.find_element_by_partial_link_text("partialtext")</w:t>
             </w:r>
           </w:p>
         </w:tc>
@@ -1276,7 +1112,6 @@
         </w:rPr>
         <w:t xml:space="preserve"> Locator </w:t>
       </w:r>
-      <w:proofErr w:type="gramStart"/>
       <w:r>
         <w:rPr>
           <w:rFonts w:cstheme="minorHAnsi"/>
@@ -1288,7 +1123,6 @@
         </w:rPr>
         <w:t>Without</w:t>
       </w:r>
-      <w:proofErr w:type="gramEnd"/>
       <w:r>
         <w:rPr>
           <w:rFonts w:cstheme="minorHAnsi"/>
@@ -1513,31 +1347,7 @@
           <w:szCs w:val="28"/>
           <w:u w:val="single"/>
         </w:rPr>
-        <w:t xml:space="preserve"> </w:t>
-      </w:r>
-      <w:proofErr w:type="gramStart"/>
-      <w:r>
-        <w:rPr>
-          <w:rFonts w:cstheme="minorHAnsi"/>
-          <w:b/>
-          <w:bCs/>
-          <w:sz w:val="28"/>
-          <w:szCs w:val="28"/>
-          <w:u w:val="single"/>
-        </w:rPr>
-        <w:t>Without</w:t>
-      </w:r>
-      <w:proofErr w:type="gramEnd"/>
-      <w:r>
-        <w:rPr>
-          <w:rFonts w:cstheme="minorHAnsi"/>
-          <w:b/>
-          <w:bCs/>
-          <w:sz w:val="28"/>
-          <w:szCs w:val="28"/>
-          <w:u w:val="single"/>
-        </w:rPr>
-        <w:t xml:space="preserve"> Tag Name</w:t>
+        <w:t xml:space="preserve"> Without Tag Name</w:t>
       </w:r>
     </w:p>
     <w:p>
@@ -1661,18 +1471,8 @@
           <w:sz w:val="28"/>
           <w:szCs w:val="28"/>
         </w:rPr>
-        <w:t>alert-</w:t>
-      </w:r>
-      <w:proofErr w:type="spellStart"/>
-      <w:r>
-        <w:rPr>
-          <w:rFonts w:cstheme="minorHAnsi"/>
-          <w:sz w:val="28"/>
-          <w:szCs w:val="28"/>
-        </w:rPr>
-        <w:t>succes</w:t>
-      </w:r>
-      <w:proofErr w:type="spellEnd"/>
+        <w:t>alert-succes</w:t>
+      </w:r>
       <w:r>
         <w:rPr>
           <w:rFonts w:cstheme="minorHAnsi"/>
@@ -1775,35 +1575,7 @@
           <w:sz w:val="28"/>
           <w:szCs w:val="28"/>
         </w:rPr>
-        <w:t>//</w:t>
-      </w:r>
-      <w:proofErr w:type="spellStart"/>
-      <w:proofErr w:type="gramStart"/>
-      <w:r>
-        <w:rPr>
-          <w:rFonts w:cstheme="minorHAnsi"/>
-          <w:sz w:val="28"/>
-          <w:szCs w:val="28"/>
-        </w:rPr>
-        <w:t>tagname</w:t>
-      </w:r>
-      <w:proofErr w:type="spellEnd"/>
-      <w:r>
-        <w:rPr>
-          <w:rFonts w:cstheme="minorHAnsi"/>
-          <w:sz w:val="28"/>
-          <w:szCs w:val="28"/>
-        </w:rPr>
-        <w:t>[</w:t>
-      </w:r>
-      <w:proofErr w:type="gramEnd"/>
-      <w:r>
-        <w:rPr>
-          <w:rFonts w:cstheme="minorHAnsi"/>
-          <w:sz w:val="28"/>
-          <w:szCs w:val="28"/>
-        </w:rPr>
-        <w:t>contains(text(), ‘actual-text’)]</w:t>
+        <w:t>//tagname[contains(text(), ‘actual-text’)]</w:t>
       </w:r>
     </w:p>
     <w:p>
@@ -1841,25 +1613,7 @@
           <w:sz w:val="28"/>
           <w:szCs w:val="28"/>
         </w:rPr>
-        <w:t xml:space="preserve"> //</w:t>
-      </w:r>
-      <w:proofErr w:type="gramStart"/>
-      <w:r>
-        <w:rPr>
-          <w:rFonts w:cstheme="minorHAnsi"/>
-          <w:sz w:val="28"/>
-          <w:szCs w:val="28"/>
-        </w:rPr>
-        <w:t>span[</w:t>
-      </w:r>
-      <w:proofErr w:type="gramEnd"/>
-      <w:r>
-        <w:rPr>
-          <w:rFonts w:cstheme="minorHAnsi"/>
-          <w:sz w:val="28"/>
-          <w:szCs w:val="28"/>
-        </w:rPr>
-        <w:t>contains(text(),'Users</w:t>
+        <w:t xml:space="preserve"> //span[contains(text(),'Users</w:t>
       </w:r>
       <w:r>
         <w:rPr>
@@ -2049,34 +1803,14 @@
         </w:rPr>
         <w:t xml:space="preserve"> </w:t>
       </w:r>
-      <w:proofErr w:type="spellStart"/>
-      <w:r>
-        <w:rPr>
-          <w:rFonts w:cstheme="minorHAnsi"/>
-          <w:sz w:val="28"/>
-          <w:szCs w:val="28"/>
-        </w:rPr>
-        <w:t>ParentTag</w:t>
-      </w:r>
-      <w:proofErr w:type="spellEnd"/>
-      <w:r>
-        <w:rPr>
-          <w:rFonts w:cstheme="minorHAnsi"/>
-          <w:sz w:val="28"/>
-          <w:szCs w:val="28"/>
-        </w:rPr>
-        <w:t>/</w:t>
-      </w:r>
-      <w:proofErr w:type="spellStart"/>
-      <w:r>
-        <w:rPr>
-          <w:rFonts w:cstheme="minorHAnsi"/>
-          <w:sz w:val="28"/>
-          <w:szCs w:val="28"/>
-        </w:rPr>
-        <w:t>ChildTag</w:t>
-      </w:r>
-      <w:proofErr w:type="spellEnd"/>
+      <w:r>
+        <w:rPr>
+          <w:rFonts w:cstheme="minorHAnsi"/>
+          <w:sz w:val="28"/>
+          <w:szCs w:val="28"/>
+        </w:rPr>
+        <w:t>ParentTag/ChildTag</w:t>
+      </w:r>
     </w:p>
     <w:p>
       <w:pPr>
@@ -2179,43 +1913,7 @@
           <w:sz w:val="28"/>
           <w:szCs w:val="28"/>
         </w:rPr>
-        <w:t xml:space="preserve">: </w:t>
-      </w:r>
-      <w:proofErr w:type="spellStart"/>
-      <w:r>
-        <w:rPr>
-          <w:rFonts w:cstheme="minorHAnsi"/>
-          <w:sz w:val="28"/>
-          <w:szCs w:val="28"/>
-        </w:rPr>
-        <w:t>Tagname</w:t>
-      </w:r>
-      <w:proofErr w:type="gramStart"/>
-      <w:r>
-        <w:rPr>
-          <w:rFonts w:cstheme="minorHAnsi"/>
-          <w:sz w:val="28"/>
-          <w:szCs w:val="28"/>
-        </w:rPr>
-        <w:t>:nth</w:t>
-      </w:r>
-      <w:proofErr w:type="gramEnd"/>
-      <w:r>
-        <w:rPr>
-          <w:rFonts w:cstheme="minorHAnsi"/>
-          <w:sz w:val="28"/>
-          <w:szCs w:val="28"/>
-        </w:rPr>
-        <w:t>-child</w:t>
-      </w:r>
-      <w:proofErr w:type="spellEnd"/>
-      <w:r>
-        <w:rPr>
-          <w:rFonts w:cstheme="minorHAnsi"/>
-          <w:sz w:val="28"/>
-          <w:szCs w:val="28"/>
-        </w:rPr>
-        <w:t>(x)</w:t>
+        <w:t>: Tagname:nth-child(x)</w:t>
       </w:r>
     </w:p>
     <w:p>
@@ -2245,43 +1943,7 @@
           <w:sz w:val="28"/>
           <w:szCs w:val="28"/>
         </w:rPr>
-        <w:t xml:space="preserve">: </w:t>
-      </w:r>
-      <w:proofErr w:type="spellStart"/>
-      <w:r>
-        <w:rPr>
-          <w:rFonts w:cstheme="minorHAnsi"/>
-          <w:sz w:val="28"/>
-          <w:szCs w:val="28"/>
-        </w:rPr>
-        <w:t>div</w:t>
-      </w:r>
-      <w:proofErr w:type="gramStart"/>
-      <w:r>
-        <w:rPr>
-          <w:rFonts w:cstheme="minorHAnsi"/>
-          <w:sz w:val="28"/>
-          <w:szCs w:val="28"/>
-        </w:rPr>
-        <w:t>:nth</w:t>
-      </w:r>
-      <w:proofErr w:type="gramEnd"/>
-      <w:r>
-        <w:rPr>
-          <w:rFonts w:cstheme="minorHAnsi"/>
-          <w:sz w:val="28"/>
-          <w:szCs w:val="28"/>
-        </w:rPr>
-        <w:t>-child</w:t>
-      </w:r>
-      <w:proofErr w:type="spellEnd"/>
-      <w:r>
-        <w:rPr>
-          <w:rFonts w:cstheme="minorHAnsi"/>
-          <w:sz w:val="28"/>
-          <w:szCs w:val="28"/>
-        </w:rPr>
-        <w:t xml:space="preserve">(1) </w:t>
+        <w:t xml:space="preserve">: div:nth-child(1) </w:t>
       </w:r>
     </w:p>
     <w:p>
@@ -2363,28 +2025,8 @@
           <w:sz w:val="28"/>
           <w:szCs w:val="28"/>
         </w:rPr>
-        <w:t>XPATH/parent:</w:t>
-      </w:r>
-      <w:proofErr w:type="gramStart"/>
-      <w:r>
-        <w:rPr>
-          <w:rFonts w:cstheme="minorHAnsi"/>
-          <w:sz w:val="28"/>
-          <w:szCs w:val="28"/>
-        </w:rPr>
-        <w:t>:</w:t>
-      </w:r>
-      <w:proofErr w:type="spellStart"/>
-      <w:r>
-        <w:rPr>
-          <w:rFonts w:cstheme="minorHAnsi"/>
-          <w:sz w:val="28"/>
-          <w:szCs w:val="28"/>
-        </w:rPr>
-        <w:t>tagname</w:t>
-      </w:r>
-      <w:proofErr w:type="spellEnd"/>
-      <w:proofErr w:type="gramEnd"/>
+        <w:t>XPATH/parent::tagname</w:t>
+      </w:r>
     </w:p>
     <w:p>
       <w:pPr>
@@ -2509,25 +2151,7 @@
           <w:sz w:val="28"/>
           <w:szCs w:val="28"/>
         </w:rPr>
-        <w:t xml:space="preserve">Replace spaces with </w:t>
-      </w:r>
-      <w:proofErr w:type="gramStart"/>
-      <w:r>
-        <w:rPr>
-          <w:rFonts w:cstheme="minorHAnsi"/>
-          <w:sz w:val="28"/>
-          <w:szCs w:val="28"/>
-        </w:rPr>
-        <w:t>period(</w:t>
-      </w:r>
-      <w:proofErr w:type="gramEnd"/>
-      <w:r>
-        <w:rPr>
-          <w:rFonts w:cstheme="minorHAnsi"/>
-          <w:sz w:val="28"/>
-          <w:szCs w:val="28"/>
-        </w:rPr>
-        <w:t xml:space="preserve">.) </w:t>
+        <w:t xml:space="preserve">Replace spaces with period(.) </w:t>
       </w:r>
       <w:r>
         <w:rPr>
@@ -2583,23 +2207,13 @@
         </w:rPr>
         <w:t xml:space="preserve">: </w:t>
       </w:r>
-      <w:proofErr w:type="spellStart"/>
-      <w:r>
-        <w:rPr>
-          <w:rFonts w:cstheme="minorHAnsi"/>
-          <w:sz w:val="28"/>
-          <w:szCs w:val="28"/>
-        </w:rPr>
-        <w:t>Tagname.ClassName</w:t>
-      </w:r>
-      <w:proofErr w:type="spellEnd"/>
-      <w:r>
-        <w:rPr>
-          <w:rFonts w:cstheme="minorHAnsi"/>
-          <w:sz w:val="28"/>
-          <w:szCs w:val="28"/>
-        </w:rPr>
-        <w:t xml:space="preserve"> </w:t>
+      <w:r>
+        <w:rPr>
+          <w:rFonts w:cstheme="minorHAnsi"/>
+          <w:sz w:val="28"/>
+          <w:szCs w:val="28"/>
+        </w:rPr>
+        <w:t xml:space="preserve">Tagname.ClassName </w:t>
       </w:r>
     </w:p>
     <w:p>
@@ -2629,25 +2243,7 @@
           <w:sz w:val="28"/>
           <w:szCs w:val="28"/>
         </w:rPr>
-        <w:t xml:space="preserve">: </w:t>
-      </w:r>
-      <w:proofErr w:type="spellStart"/>
-      <w:r>
-        <w:rPr>
-          <w:rFonts w:cstheme="minorHAnsi"/>
-          <w:sz w:val="28"/>
-          <w:szCs w:val="28"/>
-        </w:rPr>
-        <w:t>input.search</w:t>
-      </w:r>
-      <w:proofErr w:type="spellEnd"/>
-      <w:r>
-        <w:rPr>
-          <w:rFonts w:cstheme="minorHAnsi"/>
-          <w:sz w:val="28"/>
-          <w:szCs w:val="28"/>
-        </w:rPr>
-        <w:t>-keyword</w:t>
+        <w:t>: input.search-keyword</w:t>
       </w:r>
     </w:p>
     <w:p>
@@ -2741,41 +2337,13 @@
           <w:szCs w:val="28"/>
         </w:rPr>
       </w:pPr>
-      <w:proofErr w:type="spellStart"/>
-      <w:r>
-        <w:rPr>
-          <w:rFonts w:cstheme="minorHAnsi"/>
-          <w:sz w:val="28"/>
-          <w:szCs w:val="28"/>
-        </w:rPr>
-        <w:t>Tagname#ID</w:t>
-      </w:r>
-      <w:proofErr w:type="spellEnd"/>
-      <w:r>
-        <w:rPr>
-          <w:rFonts w:cstheme="minorHAnsi"/>
-          <w:sz w:val="28"/>
-          <w:szCs w:val="28"/>
-        </w:rPr>
-        <w:t>—</w:t>
-      </w:r>
-      <w:proofErr w:type="spellStart"/>
-      <w:r>
-        <w:rPr>
-          <w:rFonts w:cstheme="minorHAnsi"/>
-          <w:sz w:val="28"/>
-          <w:szCs w:val="28"/>
-        </w:rPr>
-        <w:t>Tagname</w:t>
-      </w:r>
-      <w:proofErr w:type="spellEnd"/>
-      <w:r>
-        <w:rPr>
-          <w:rFonts w:cstheme="minorHAnsi"/>
-          <w:sz w:val="28"/>
-          <w:szCs w:val="28"/>
-        </w:rPr>
-        <w:t xml:space="preserve"> optional</w:t>
+      <w:r>
+        <w:rPr>
+          <w:rFonts w:cstheme="minorHAnsi"/>
+          <w:sz w:val="28"/>
+          <w:szCs w:val="28"/>
+        </w:rPr>
+        <w:t>Tagname#ID—Tagname optional</w:t>
       </w:r>
     </w:p>
     <w:p>
@@ -2920,43 +2488,7 @@
           <w:sz w:val="28"/>
           <w:szCs w:val="28"/>
         </w:rPr>
-        <w:t xml:space="preserve">We use right arrow( &gt;) to traverse to child in </w:t>
-      </w:r>
-      <w:proofErr w:type="spellStart"/>
-      <w:r>
-        <w:rPr>
-          <w:rFonts w:cstheme="minorHAnsi"/>
-          <w:sz w:val="28"/>
-          <w:szCs w:val="28"/>
-        </w:rPr>
-        <w:t>css</w:t>
-      </w:r>
-      <w:proofErr w:type="spellEnd"/>
-      <w:r>
-        <w:rPr>
-          <w:rFonts w:cstheme="minorHAnsi"/>
-          <w:sz w:val="28"/>
-          <w:szCs w:val="28"/>
-        </w:rPr>
-        <w:t xml:space="preserve"> where as in </w:t>
-      </w:r>
-      <w:proofErr w:type="spellStart"/>
-      <w:r>
-        <w:rPr>
-          <w:rFonts w:cstheme="minorHAnsi"/>
-          <w:sz w:val="28"/>
-          <w:szCs w:val="28"/>
-        </w:rPr>
-        <w:t>xpath</w:t>
-      </w:r>
-      <w:proofErr w:type="spellEnd"/>
-      <w:r>
-        <w:rPr>
-          <w:rFonts w:cstheme="minorHAnsi"/>
-          <w:sz w:val="28"/>
-          <w:szCs w:val="28"/>
-        </w:rPr>
-        <w:t xml:space="preserve"> we use</w:t>
+        <w:t>We use right arrow( &gt;) to traverse to child in css where as in xpath we use</w:t>
       </w:r>
       <w:r>
         <w:rPr>
@@ -3194,25 +2726,7 @@
           <w:sz w:val="28"/>
           <w:szCs w:val="28"/>
         </w:rPr>
-        <w:t xml:space="preserve">2) </w:t>
-      </w:r>
-      <w:proofErr w:type="spellStart"/>
-      <w:r>
-        <w:rPr>
-          <w:rFonts w:cstheme="minorHAnsi"/>
-          <w:sz w:val="28"/>
-          <w:szCs w:val="28"/>
-        </w:rPr>
-        <w:t>Combinator</w:t>
-      </w:r>
-      <w:proofErr w:type="spellEnd"/>
-      <w:r>
-        <w:rPr>
-          <w:rFonts w:cstheme="minorHAnsi"/>
-          <w:sz w:val="28"/>
-          <w:szCs w:val="28"/>
-        </w:rPr>
-        <w:t xml:space="preserve"> selectors</w:t>
+        <w:t>2) Combinator selectors</w:t>
       </w:r>
     </w:p>
     <w:p>
@@ -3340,25 +2854,7 @@
           <w:sz w:val="28"/>
           <w:szCs w:val="28"/>
         </w:rPr>
-        <w:t xml:space="preserve">-- </w:t>
-      </w:r>
-      <w:proofErr w:type="spellStart"/>
-      <w:r>
-        <w:rPr>
-          <w:rFonts w:cstheme="minorHAnsi"/>
-          <w:sz w:val="28"/>
-          <w:szCs w:val="28"/>
-        </w:rPr>
-        <w:t>Combinator</w:t>
-      </w:r>
-      <w:proofErr w:type="spellEnd"/>
-      <w:r>
-        <w:rPr>
-          <w:rFonts w:cstheme="minorHAnsi"/>
-          <w:sz w:val="28"/>
-          <w:szCs w:val="28"/>
-        </w:rPr>
-        <w:t xml:space="preserve"> selectors --</w:t>
+        <w:t>-- Combinator selectors --</w:t>
       </w:r>
     </w:p>
     <w:p>
@@ -3744,43 +3240,7 @@
           <w:sz w:val="28"/>
           <w:szCs w:val="28"/>
         </w:rPr>
-        <w:t>CSS Element Selector</w:t>
-      </w:r>
-      <w:proofErr w:type="gramStart"/>
-      <w:r>
-        <w:rPr>
-          <w:rFonts w:cstheme="minorHAnsi"/>
-          <w:sz w:val="28"/>
-          <w:szCs w:val="28"/>
-        </w:rPr>
-        <w:t>:-</w:t>
-      </w:r>
-      <w:proofErr w:type="gramEnd"/>
-      <w:r>
-        <w:rPr>
-          <w:rFonts w:cstheme="minorHAnsi"/>
-          <w:sz w:val="28"/>
-          <w:szCs w:val="28"/>
-        </w:rPr>
-        <w:t xml:space="preserve"> This finds the elements in the HTML page based on the element </w:t>
-      </w:r>
-      <w:proofErr w:type="spellStart"/>
-      <w:r>
-        <w:rPr>
-          <w:rFonts w:cstheme="minorHAnsi"/>
-          <w:sz w:val="28"/>
-          <w:szCs w:val="28"/>
-        </w:rPr>
-        <w:t>tagname</w:t>
-      </w:r>
-      <w:proofErr w:type="spellEnd"/>
-      <w:r>
-        <w:rPr>
-          <w:rFonts w:cstheme="minorHAnsi"/>
-          <w:sz w:val="28"/>
-          <w:szCs w:val="28"/>
-        </w:rPr>
-        <w:t>.</w:t>
+        <w:t>CSS Element Selector:- This finds the elements in the HTML page based on the element tagname.</w:t>
       </w:r>
       <w:r>
         <w:rPr>
@@ -3817,25 +3277,7 @@
           <w:sz w:val="28"/>
           <w:szCs w:val="28"/>
         </w:rPr>
-        <w:t>CSS ID Selector</w:t>
-      </w:r>
-      <w:proofErr w:type="gramStart"/>
-      <w:r>
-        <w:rPr>
-          <w:rFonts w:cstheme="minorHAnsi"/>
-          <w:sz w:val="28"/>
-          <w:szCs w:val="28"/>
-        </w:rPr>
-        <w:t>:-</w:t>
-      </w:r>
-      <w:proofErr w:type="gramEnd"/>
-      <w:r>
-        <w:rPr>
-          <w:rFonts w:cstheme="minorHAnsi"/>
-          <w:sz w:val="28"/>
-          <w:szCs w:val="28"/>
-        </w:rPr>
-        <w:t xml:space="preserve"> This finds the elements in the HTML page based on the element's id attribute value.</w:t>
+        <w:t>CSS ID Selector:- This finds the elements in the HTML page based on the element's id attribute value.</w:t>
       </w:r>
       <w:r>
         <w:rPr>
@@ -3881,25 +3323,7 @@
           <w:sz w:val="28"/>
           <w:szCs w:val="28"/>
         </w:rPr>
-        <w:t>CSS Class Selector</w:t>
-      </w:r>
-      <w:proofErr w:type="gramStart"/>
-      <w:r>
-        <w:rPr>
-          <w:rFonts w:cstheme="minorHAnsi"/>
-          <w:sz w:val="28"/>
-          <w:szCs w:val="28"/>
-        </w:rPr>
-        <w:t>:-</w:t>
-      </w:r>
-      <w:proofErr w:type="gramEnd"/>
-      <w:r>
-        <w:rPr>
-          <w:rFonts w:cstheme="minorHAnsi"/>
-          <w:sz w:val="28"/>
-          <w:szCs w:val="28"/>
-        </w:rPr>
-        <w:t xml:space="preserve"> This finds the elements in the HTML page based on the element's class attribute value.</w:t>
+        <w:t>CSS Class Selector:- This finds the elements in the HTML page based on the element's class attribute value.</w:t>
       </w:r>
       <w:r>
         <w:rPr>
@@ -3916,19 +3340,8 @@
           <w:szCs w:val="28"/>
           <w:highlight w:val="green"/>
         </w:rPr>
-        <w:t>.</w:t>
-      </w:r>
-      <w:proofErr w:type="spellStart"/>
-      <w:r>
-        <w:rPr>
-          <w:rFonts w:cstheme="minorHAnsi"/>
-          <w:sz w:val="28"/>
-          <w:szCs w:val="28"/>
-          <w:highlight w:val="green"/>
-        </w:rPr>
-        <w:t>Classattribute</w:t>
-      </w:r>
-      <w:proofErr w:type="spellEnd"/>
+        <w:t>.Classattribute</w:t>
+      </w:r>
     </w:p>
     <w:p>
       <w:pPr>
@@ -3958,25 +3371,7 @@
           <w:sz w:val="28"/>
           <w:szCs w:val="28"/>
         </w:rPr>
-        <w:t>CSS Universal Selector</w:t>
-      </w:r>
-      <w:proofErr w:type="gramStart"/>
-      <w:r>
-        <w:rPr>
-          <w:rFonts w:cstheme="minorHAnsi"/>
-          <w:sz w:val="28"/>
-          <w:szCs w:val="28"/>
-        </w:rPr>
-        <w:t>:-</w:t>
-      </w:r>
-      <w:proofErr w:type="gramEnd"/>
-      <w:r>
-        <w:rPr>
-          <w:rFonts w:cstheme="minorHAnsi"/>
-          <w:sz w:val="28"/>
-          <w:szCs w:val="28"/>
-        </w:rPr>
-        <w:t xml:space="preserve"> The universal selector (*) </w:t>
+        <w:t xml:space="preserve">CSS Universal Selector:- The universal selector (*) </w:t>
       </w:r>
       <w:r>
         <w:rPr>
@@ -4360,243 +3755,85 @@
           <w:szCs w:val="28"/>
         </w:rPr>
       </w:pPr>
-      <w:proofErr w:type="spellStart"/>
-      <w:r>
-        <w:rPr>
-          <w:rFonts w:cstheme="minorHAnsi"/>
-          <w:sz w:val="28"/>
-          <w:szCs w:val="28"/>
-        </w:rPr>
-        <w:t>AttributeName</w:t>
-      </w:r>
-      <w:proofErr w:type="spellEnd"/>
-      <w:r>
-        <w:rPr>
-          <w:rFonts w:cstheme="minorHAnsi"/>
-          <w:sz w:val="28"/>
-          <w:szCs w:val="28"/>
-        </w:rPr>
-        <w:t xml:space="preserve"> ------------------------ </w:t>
-      </w:r>
-      <w:proofErr w:type="gramStart"/>
-      <w:r>
-        <w:rPr>
-          <w:rFonts w:cstheme="minorHAnsi"/>
-          <w:sz w:val="28"/>
-          <w:szCs w:val="28"/>
-        </w:rPr>
-        <w:t>input[</w:t>
-      </w:r>
-      <w:proofErr w:type="gramEnd"/>
-      <w:r>
-        <w:rPr>
-          <w:rFonts w:cstheme="minorHAnsi"/>
-          <w:sz w:val="28"/>
-          <w:szCs w:val="28"/>
-        </w:rPr>
-        <w:t>placeholder]</w:t>
-      </w:r>
-    </w:p>
-    <w:p>
-      <w:pPr>
-        <w:ind w:right="-720" w:hanging="1080"/>
-        <w:rPr>
-          <w:rFonts w:cstheme="minorHAnsi"/>
-          <w:sz w:val="28"/>
-          <w:szCs w:val="28"/>
-        </w:rPr>
-      </w:pPr>
-      <w:proofErr w:type="spellStart"/>
-      <w:r>
-        <w:rPr>
-          <w:rFonts w:cstheme="minorHAnsi"/>
-          <w:sz w:val="28"/>
-          <w:szCs w:val="28"/>
-        </w:rPr>
-        <w:t>AttributeValue</w:t>
-      </w:r>
-      <w:proofErr w:type="spellEnd"/>
-      <w:r>
-        <w:rPr>
-          <w:rFonts w:cstheme="minorHAnsi"/>
-          <w:sz w:val="28"/>
-          <w:szCs w:val="28"/>
-        </w:rPr>
-        <w:t xml:space="preserve"> ----------------------- </w:t>
-      </w:r>
-      <w:proofErr w:type="gramStart"/>
-      <w:r>
-        <w:rPr>
-          <w:rFonts w:cstheme="minorHAnsi"/>
-          <w:sz w:val="28"/>
-          <w:szCs w:val="28"/>
-        </w:rPr>
-        <w:t>input[</w:t>
-      </w:r>
-      <w:proofErr w:type="gramEnd"/>
-      <w:r>
-        <w:rPr>
-          <w:rFonts w:cstheme="minorHAnsi"/>
-          <w:sz w:val="28"/>
-          <w:szCs w:val="28"/>
-        </w:rPr>
-        <w:t>placeholder='First Name']</w:t>
-      </w:r>
-    </w:p>
-    <w:p>
-      <w:pPr>
-        <w:ind w:right="-720" w:hanging="1080"/>
-        <w:rPr>
-          <w:rFonts w:cstheme="minorHAnsi"/>
-          <w:sz w:val="28"/>
-          <w:szCs w:val="28"/>
-        </w:rPr>
-      </w:pPr>
-      <w:proofErr w:type="spellStart"/>
-      <w:r>
-        <w:rPr>
-          <w:rFonts w:cstheme="minorHAnsi"/>
-          <w:sz w:val="28"/>
-          <w:szCs w:val="28"/>
-        </w:rPr>
-        <w:t>AttributeValue-PartialText-WholeWord</w:t>
-      </w:r>
-      <w:proofErr w:type="spellEnd"/>
-      <w:r>
-        <w:rPr>
-          <w:rFonts w:cstheme="minorHAnsi"/>
-          <w:sz w:val="28"/>
-          <w:szCs w:val="28"/>
-        </w:rPr>
-        <w:t xml:space="preserve"> - </w:t>
-      </w:r>
-      <w:proofErr w:type="gramStart"/>
-      <w:r>
-        <w:rPr>
-          <w:rFonts w:cstheme="minorHAnsi"/>
-          <w:sz w:val="28"/>
-          <w:szCs w:val="28"/>
-        </w:rPr>
-        <w:t>input[</w:t>
-      </w:r>
-      <w:proofErr w:type="gramEnd"/>
-      <w:r>
-        <w:rPr>
-          <w:rFonts w:cstheme="minorHAnsi"/>
-          <w:sz w:val="28"/>
-          <w:szCs w:val="28"/>
-        </w:rPr>
-        <w:t>placeholder~='question']</w:t>
-      </w:r>
-    </w:p>
-    <w:p>
-      <w:pPr>
-        <w:ind w:right="-720" w:hanging="1080"/>
-        <w:rPr>
-          <w:rFonts w:cstheme="minorHAnsi"/>
-          <w:sz w:val="28"/>
-          <w:szCs w:val="28"/>
-        </w:rPr>
-      </w:pPr>
-      <w:proofErr w:type="spellStart"/>
-      <w:r>
-        <w:rPr>
-          <w:rFonts w:cstheme="minorHAnsi"/>
-          <w:sz w:val="28"/>
-          <w:szCs w:val="28"/>
-        </w:rPr>
-        <w:t>AttributeValue</w:t>
-      </w:r>
-      <w:proofErr w:type="spellEnd"/>
-      <w:r>
-        <w:rPr>
-          <w:rFonts w:cstheme="minorHAnsi"/>
-          <w:sz w:val="28"/>
-          <w:szCs w:val="28"/>
-        </w:rPr>
-        <w:t>-</w:t>
-      </w:r>
-      <w:proofErr w:type="spellStart"/>
-      <w:r>
-        <w:rPr>
-          <w:rFonts w:cstheme="minorHAnsi"/>
-          <w:sz w:val="28"/>
-          <w:szCs w:val="28"/>
-        </w:rPr>
-        <w:t>PartialText</w:t>
-      </w:r>
-      <w:proofErr w:type="spellEnd"/>
-      <w:r>
-        <w:rPr>
-          <w:rFonts w:cstheme="minorHAnsi"/>
-          <w:sz w:val="28"/>
-          <w:szCs w:val="28"/>
-        </w:rPr>
-        <w:t xml:space="preserve">-Text ------ </w:t>
-      </w:r>
-      <w:proofErr w:type="gramStart"/>
-      <w:r>
-        <w:rPr>
-          <w:rFonts w:cstheme="minorHAnsi"/>
-          <w:sz w:val="28"/>
-          <w:szCs w:val="28"/>
-        </w:rPr>
-        <w:t>input[</w:t>
-      </w:r>
-      <w:proofErr w:type="gramEnd"/>
-      <w:r>
-        <w:rPr>
-          <w:rFonts w:cstheme="minorHAnsi"/>
-          <w:sz w:val="28"/>
-          <w:szCs w:val="28"/>
-        </w:rPr>
-        <w:t>placeholder*='que']</w:t>
-      </w:r>
-    </w:p>
-    <w:p>
-      <w:pPr>
-        <w:ind w:right="-720" w:hanging="1080"/>
-        <w:rPr>
-          <w:rFonts w:cstheme="minorHAnsi"/>
-          <w:sz w:val="28"/>
-          <w:szCs w:val="28"/>
-        </w:rPr>
-      </w:pPr>
-      <w:proofErr w:type="spellStart"/>
-      <w:r>
-        <w:rPr>
-          <w:rFonts w:cstheme="minorHAnsi"/>
-          <w:sz w:val="28"/>
-          <w:szCs w:val="28"/>
-        </w:rPr>
-        <w:t>AttributeValue-StartsWith-WholeWord</w:t>
-      </w:r>
-      <w:proofErr w:type="spellEnd"/>
-      <w:r>
-        <w:rPr>
-          <w:rFonts w:cstheme="minorHAnsi"/>
-          <w:sz w:val="28"/>
-          <w:szCs w:val="28"/>
-        </w:rPr>
-        <w:t xml:space="preserve"> -- </w:t>
-      </w:r>
-      <w:proofErr w:type="gramStart"/>
-      <w:r>
-        <w:rPr>
-          <w:rFonts w:cstheme="minorHAnsi"/>
-          <w:sz w:val="28"/>
-          <w:szCs w:val="28"/>
-        </w:rPr>
-        <w:t>p[</w:t>
-      </w:r>
-      <w:proofErr w:type="gramEnd"/>
-      <w:r>
-        <w:rPr>
-          <w:rFonts w:cstheme="minorHAnsi"/>
-          <w:sz w:val="28"/>
-          <w:szCs w:val="28"/>
-        </w:rPr>
-        <w:t>class|='my']</w:t>
+      <w:r>
+        <w:rPr>
+          <w:rFonts w:cstheme="minorHAnsi"/>
+          <w:sz w:val="28"/>
+          <w:szCs w:val="28"/>
+        </w:rPr>
+        <w:t>AttributeName ------------------------ input[placeholder]</w:t>
+      </w:r>
+    </w:p>
+    <w:p>
+      <w:pPr>
+        <w:ind w:right="-720" w:hanging="1080"/>
+        <w:rPr>
+          <w:rFonts w:cstheme="minorHAnsi"/>
+          <w:sz w:val="28"/>
+          <w:szCs w:val="28"/>
+        </w:rPr>
+      </w:pPr>
+      <w:r>
+        <w:rPr>
+          <w:rFonts w:cstheme="minorHAnsi"/>
+          <w:sz w:val="28"/>
+          <w:szCs w:val="28"/>
+        </w:rPr>
+        <w:t>AttributeValue ----------------------- input[placeholder='First Name']</w:t>
+      </w:r>
+    </w:p>
+    <w:p>
+      <w:pPr>
+        <w:ind w:right="-720" w:hanging="1080"/>
+        <w:rPr>
+          <w:rFonts w:cstheme="minorHAnsi"/>
+          <w:sz w:val="28"/>
+          <w:szCs w:val="28"/>
+        </w:rPr>
+      </w:pPr>
+      <w:r>
+        <w:rPr>
+          <w:rFonts w:cstheme="minorHAnsi"/>
+          <w:sz w:val="28"/>
+          <w:szCs w:val="28"/>
+        </w:rPr>
+        <w:t>AttributeValue-PartialText-WholeWord - input[placeholder~='question']</w:t>
+      </w:r>
+    </w:p>
+    <w:p>
+      <w:pPr>
+        <w:ind w:right="-720" w:hanging="1080"/>
+        <w:rPr>
+          <w:rFonts w:cstheme="minorHAnsi"/>
+          <w:sz w:val="28"/>
+          <w:szCs w:val="28"/>
+        </w:rPr>
+      </w:pPr>
+      <w:r>
+        <w:rPr>
+          <w:rFonts w:cstheme="minorHAnsi"/>
+          <w:sz w:val="28"/>
+          <w:szCs w:val="28"/>
+        </w:rPr>
+        <w:t>AttributeValue-PartialText-Text ------ input[placeholder*='que']</w:t>
+      </w:r>
+    </w:p>
+    <w:p>
+      <w:pPr>
+        <w:ind w:right="-720" w:hanging="1080"/>
+        <w:rPr>
+          <w:rFonts w:cstheme="minorHAnsi"/>
+          <w:sz w:val="28"/>
+          <w:szCs w:val="28"/>
+        </w:rPr>
+      </w:pPr>
+      <w:r>
+        <w:rPr>
+          <w:rFonts w:cstheme="minorHAnsi"/>
+          <w:sz w:val="28"/>
+          <w:szCs w:val="28"/>
+        </w:rPr>
+        <w:t>AttributeValue-StartsWith-WholeWord -- p[class|='my']</w:t>
       </w:r>
       <w:r>
         <w:rPr>
@@ -4616,123 +3853,31 @@
           <w:szCs w:val="28"/>
         </w:rPr>
       </w:pPr>
-      <w:proofErr w:type="spellStart"/>
-      <w:r>
-        <w:rPr>
-          <w:rFonts w:cstheme="minorHAnsi"/>
-          <w:sz w:val="28"/>
-          <w:szCs w:val="28"/>
-        </w:rPr>
-        <w:t>AttributeValue</w:t>
-      </w:r>
-      <w:proofErr w:type="spellEnd"/>
-      <w:r>
-        <w:rPr>
-          <w:rFonts w:cstheme="minorHAnsi"/>
-          <w:sz w:val="28"/>
-          <w:szCs w:val="28"/>
-        </w:rPr>
-        <w:t>-</w:t>
-      </w:r>
-      <w:proofErr w:type="spellStart"/>
-      <w:r>
-        <w:rPr>
-          <w:rFonts w:cstheme="minorHAnsi"/>
-          <w:sz w:val="28"/>
-          <w:szCs w:val="28"/>
-        </w:rPr>
-        <w:t>StartsWith</w:t>
-      </w:r>
-      <w:proofErr w:type="spellEnd"/>
-      <w:r>
-        <w:rPr>
-          <w:rFonts w:cstheme="minorHAnsi"/>
-          <w:sz w:val="28"/>
-          <w:szCs w:val="28"/>
-        </w:rPr>
-        <w:t xml:space="preserve">-Text ------- </w:t>
-      </w:r>
-      <w:proofErr w:type="gramStart"/>
-      <w:r>
-        <w:rPr>
-          <w:rFonts w:cstheme="minorHAnsi"/>
-          <w:sz w:val="28"/>
-          <w:szCs w:val="28"/>
-        </w:rPr>
-        <w:t>p[</w:t>
-      </w:r>
-      <w:proofErr w:type="gramEnd"/>
-      <w:r>
-        <w:rPr>
-          <w:rFonts w:cstheme="minorHAnsi"/>
-          <w:sz w:val="28"/>
-          <w:szCs w:val="28"/>
-        </w:rPr>
-        <w:t>class^='my']</w:t>
-      </w:r>
-    </w:p>
-    <w:p>
-      <w:pPr>
-        <w:ind w:right="-720" w:hanging="1080"/>
-        <w:rPr>
-          <w:rFonts w:cstheme="minorHAnsi"/>
-          <w:sz w:val="28"/>
-          <w:szCs w:val="28"/>
-        </w:rPr>
-      </w:pPr>
-      <w:proofErr w:type="spellStart"/>
-      <w:r>
-        <w:rPr>
-          <w:rFonts w:cstheme="minorHAnsi"/>
-          <w:sz w:val="28"/>
-          <w:szCs w:val="28"/>
-        </w:rPr>
-        <w:t>AttributeValue</w:t>
-      </w:r>
-      <w:proofErr w:type="spellEnd"/>
-      <w:r>
-        <w:rPr>
-          <w:rFonts w:cstheme="minorHAnsi"/>
-          <w:sz w:val="28"/>
-          <w:szCs w:val="28"/>
-        </w:rPr>
-        <w:t>-</w:t>
-      </w:r>
-      <w:proofErr w:type="spellStart"/>
-      <w:r>
-        <w:rPr>
-          <w:rFonts w:cstheme="minorHAnsi"/>
-          <w:sz w:val="28"/>
-          <w:szCs w:val="28"/>
-        </w:rPr>
-        <w:t>EndsWith</w:t>
-      </w:r>
-      <w:proofErr w:type="spellEnd"/>
-      <w:r>
-        <w:rPr>
-          <w:rFonts w:cstheme="minorHAnsi"/>
-          <w:sz w:val="28"/>
-          <w:szCs w:val="28"/>
-        </w:rPr>
-        <w:t xml:space="preserve">-Text --------- </w:t>
-      </w:r>
-      <w:proofErr w:type="gramStart"/>
-      <w:r>
-        <w:rPr>
-          <w:rFonts w:cstheme="minorHAnsi"/>
-          <w:sz w:val="28"/>
-          <w:szCs w:val="28"/>
-        </w:rPr>
-        <w:t>p[</w:t>
-      </w:r>
-      <w:proofErr w:type="gramEnd"/>
-      <w:r>
-        <w:rPr>
-          <w:rFonts w:cstheme="minorHAnsi"/>
-          <w:sz w:val="28"/>
-          <w:szCs w:val="28"/>
-        </w:rPr>
-        <w:t>class$='lass']</w:t>
+      <w:r>
+        <w:rPr>
+          <w:rFonts w:cstheme="minorHAnsi"/>
+          <w:sz w:val="28"/>
+          <w:szCs w:val="28"/>
+        </w:rPr>
+        <w:t>AttributeValue-StartsWith-Text ------- p[class^='my']</w:t>
+      </w:r>
+    </w:p>
+    <w:p>
+      <w:pPr>
+        <w:ind w:right="-720" w:hanging="1080"/>
+        <w:rPr>
+          <w:rFonts w:cstheme="minorHAnsi"/>
+          <w:sz w:val="28"/>
+          <w:szCs w:val="28"/>
+        </w:rPr>
+      </w:pPr>
+      <w:r>
+        <w:rPr>
+          <w:rFonts w:cstheme="minorHAnsi"/>
+          <w:sz w:val="28"/>
+          <w:szCs w:val="28"/>
+        </w:rPr>
+        <w:t>AttributeValue-EndsWith-Text --------- p[class$='lass']</w:t>
       </w:r>
     </w:p>
     <w:p>
@@ -4777,27 +3922,7 @@
           <w:szCs w:val="28"/>
           <w:highlight w:val="yellow"/>
         </w:rPr>
-        <w:t xml:space="preserve">CSS </w:t>
-      </w:r>
-      <w:proofErr w:type="spellStart"/>
-      <w:r>
-        <w:rPr>
-          <w:rFonts w:cstheme="minorHAnsi"/>
-          <w:sz w:val="28"/>
-          <w:szCs w:val="28"/>
-          <w:highlight w:val="yellow"/>
-        </w:rPr>
-        <w:t>Combinator</w:t>
-      </w:r>
-      <w:proofErr w:type="spellEnd"/>
-      <w:r>
-        <w:rPr>
-          <w:rFonts w:cstheme="minorHAnsi"/>
-          <w:sz w:val="28"/>
-          <w:szCs w:val="28"/>
-          <w:highlight w:val="yellow"/>
-        </w:rPr>
-        <w:t xml:space="preserve"> Selectors</w:t>
+        <w:t>CSS Combinator Selectors</w:t>
       </w:r>
       <w:r>
         <w:rPr>
@@ -4923,101 +4048,65 @@
           <w:sz w:val="28"/>
           <w:szCs w:val="28"/>
         </w:rPr>
-        <w:t xml:space="preserve">A </w:t>
-      </w:r>
-      <w:proofErr w:type="spellStart"/>
-      <w:r>
-        <w:rPr>
-          <w:rFonts w:cstheme="minorHAnsi"/>
-          <w:sz w:val="28"/>
-          <w:szCs w:val="28"/>
-        </w:rPr>
-        <w:t>combinator</w:t>
-      </w:r>
-      <w:proofErr w:type="spellEnd"/>
-      <w:r>
-        <w:rPr>
-          <w:rFonts w:cstheme="minorHAnsi"/>
-          <w:sz w:val="28"/>
-          <w:szCs w:val="28"/>
-        </w:rPr>
-        <w:t xml:space="preserve"> is something that explains the relationship between the selectors.</w:t>
-      </w:r>
-    </w:p>
-    <w:p>
-      <w:pPr>
-        <w:ind w:right="-720" w:hanging="1080"/>
-        <w:rPr>
-          <w:rFonts w:cstheme="minorHAnsi"/>
-          <w:sz w:val="28"/>
-          <w:szCs w:val="28"/>
-        </w:rPr>
-      </w:pPr>
-    </w:p>
-    <w:p>
-      <w:pPr>
-        <w:ind w:right="-720" w:hanging="1080"/>
-        <w:rPr>
-          <w:rFonts w:cstheme="minorHAnsi"/>
-          <w:sz w:val="28"/>
-          <w:szCs w:val="28"/>
-        </w:rPr>
-      </w:pPr>
-    </w:p>
-    <w:p>
-      <w:pPr>
-        <w:ind w:right="-720" w:hanging="1080"/>
-        <w:rPr>
-          <w:rFonts w:cstheme="minorHAnsi"/>
-          <w:sz w:val="28"/>
-          <w:szCs w:val="28"/>
-        </w:rPr>
-      </w:pPr>
-    </w:p>
-    <w:p>
-      <w:pPr>
-        <w:ind w:right="-720" w:hanging="1080"/>
-        <w:rPr>
-          <w:rFonts w:cstheme="minorHAnsi"/>
-          <w:sz w:val="28"/>
-          <w:szCs w:val="28"/>
-        </w:rPr>
-      </w:pPr>
-    </w:p>
-    <w:p>
-      <w:pPr>
-        <w:ind w:right="-720" w:hanging="1080"/>
-        <w:rPr>
-          <w:rFonts w:cstheme="minorHAnsi"/>
-          <w:sz w:val="28"/>
-          <w:szCs w:val="28"/>
-        </w:rPr>
-      </w:pPr>
-      <w:r>
-        <w:rPr>
-          <w:rFonts w:cstheme="minorHAnsi"/>
-          <w:sz w:val="28"/>
-          <w:szCs w:val="28"/>
-        </w:rPr>
-        <w:t xml:space="preserve">There are four different </w:t>
-      </w:r>
-      <w:proofErr w:type="spellStart"/>
-      <w:r>
-        <w:rPr>
-          <w:rFonts w:cstheme="minorHAnsi"/>
-          <w:sz w:val="28"/>
-          <w:szCs w:val="28"/>
-        </w:rPr>
-        <w:t>combinator</w:t>
-      </w:r>
-      <w:proofErr w:type="spellEnd"/>
-      <w:r>
-        <w:rPr>
-          <w:rFonts w:cstheme="minorHAnsi"/>
-          <w:sz w:val="28"/>
-          <w:szCs w:val="28"/>
-        </w:rPr>
-        <w:t xml:space="preserve"> selectors available in CSS:</w:t>
+        <w:t>A combinator is something that explains the relationship between the selectors.</w:t>
+      </w:r>
+    </w:p>
+    <w:p>
+      <w:pPr>
+        <w:ind w:right="-720" w:hanging="1080"/>
+        <w:rPr>
+          <w:rFonts w:cstheme="minorHAnsi"/>
+          <w:sz w:val="28"/>
+          <w:szCs w:val="28"/>
+        </w:rPr>
+      </w:pPr>
+    </w:p>
+    <w:p>
+      <w:pPr>
+        <w:ind w:right="-720" w:hanging="1080"/>
+        <w:rPr>
+          <w:rFonts w:cstheme="minorHAnsi"/>
+          <w:sz w:val="28"/>
+          <w:szCs w:val="28"/>
+        </w:rPr>
+      </w:pPr>
+    </w:p>
+    <w:p>
+      <w:pPr>
+        <w:ind w:right="-720" w:hanging="1080"/>
+        <w:rPr>
+          <w:rFonts w:cstheme="minorHAnsi"/>
+          <w:sz w:val="28"/>
+          <w:szCs w:val="28"/>
+        </w:rPr>
+      </w:pPr>
+    </w:p>
+    <w:p>
+      <w:pPr>
+        <w:ind w:right="-720" w:hanging="1080"/>
+        <w:rPr>
+          <w:rFonts w:cstheme="minorHAnsi"/>
+          <w:sz w:val="28"/>
+          <w:szCs w:val="28"/>
+        </w:rPr>
+      </w:pPr>
+    </w:p>
+    <w:p>
+      <w:pPr>
+        <w:ind w:right="-720" w:hanging="1080"/>
+        <w:rPr>
+          <w:rFonts w:cstheme="minorHAnsi"/>
+          <w:sz w:val="28"/>
+          <w:szCs w:val="28"/>
+        </w:rPr>
+      </w:pPr>
+      <w:r>
+        <w:rPr>
+          <w:rFonts w:cstheme="minorHAnsi"/>
+          <w:sz w:val="28"/>
+          <w:szCs w:val="28"/>
+        </w:rPr>
+        <w:t>There are four different combinator selectors available in CSS:</w:t>
       </w:r>
     </w:p>
     <w:p>
@@ -5043,25 +4132,7 @@
           <w:sz w:val="28"/>
           <w:szCs w:val="28"/>
         </w:rPr>
-        <w:t xml:space="preserve"> </w:t>
-      </w:r>
-      <w:proofErr w:type="gramStart"/>
-      <w:r>
-        <w:rPr>
-          <w:rFonts w:cstheme="minorHAnsi"/>
-          <w:sz w:val="28"/>
-          <w:szCs w:val="28"/>
-        </w:rPr>
-        <w:t>descendant</w:t>
-      </w:r>
-      <w:proofErr w:type="gramEnd"/>
-      <w:r>
-        <w:rPr>
-          <w:rFonts w:cstheme="minorHAnsi"/>
-          <w:sz w:val="28"/>
-          <w:szCs w:val="28"/>
-        </w:rPr>
-        <w:t xml:space="preserve"> selector</w:t>
+        <w:t xml:space="preserve"> descendant selector</w:t>
       </w:r>
     </w:p>
     <w:p>
@@ -5087,25 +4158,7 @@
           <w:sz w:val="28"/>
           <w:szCs w:val="28"/>
         </w:rPr>
-        <w:t xml:space="preserve"> </w:t>
-      </w:r>
-      <w:proofErr w:type="gramStart"/>
-      <w:r>
-        <w:rPr>
-          <w:rFonts w:cstheme="minorHAnsi"/>
-          <w:sz w:val="28"/>
-          <w:szCs w:val="28"/>
-        </w:rPr>
-        <w:t>child</w:t>
-      </w:r>
-      <w:proofErr w:type="gramEnd"/>
-      <w:r>
-        <w:rPr>
-          <w:rFonts w:cstheme="minorHAnsi"/>
-          <w:sz w:val="28"/>
-          <w:szCs w:val="28"/>
-        </w:rPr>
-        <w:t xml:space="preserve"> selector </w:t>
+        <w:t xml:space="preserve"> child selector </w:t>
       </w:r>
     </w:p>
     <w:p>
@@ -5131,25 +4184,7 @@
           <w:sz w:val="28"/>
           <w:szCs w:val="28"/>
         </w:rPr>
-        <w:t xml:space="preserve"> </w:t>
-      </w:r>
-      <w:proofErr w:type="gramStart"/>
-      <w:r>
-        <w:rPr>
-          <w:rFonts w:cstheme="minorHAnsi"/>
-          <w:sz w:val="28"/>
-          <w:szCs w:val="28"/>
-        </w:rPr>
-        <w:t>adjacent</w:t>
-      </w:r>
-      <w:proofErr w:type="gramEnd"/>
-      <w:r>
-        <w:rPr>
-          <w:rFonts w:cstheme="minorHAnsi"/>
-          <w:sz w:val="28"/>
-          <w:szCs w:val="28"/>
-        </w:rPr>
-        <w:t xml:space="preserve"> sibling selector </w:t>
+        <w:t xml:space="preserve"> adjacent sibling selector </w:t>
       </w:r>
     </w:p>
     <w:p>
@@ -5175,25 +4210,7 @@
           <w:sz w:val="28"/>
           <w:szCs w:val="28"/>
         </w:rPr>
-        <w:t xml:space="preserve"> </w:t>
-      </w:r>
-      <w:proofErr w:type="gramStart"/>
-      <w:r>
-        <w:rPr>
-          <w:rFonts w:cstheme="minorHAnsi"/>
-          <w:sz w:val="28"/>
-          <w:szCs w:val="28"/>
-        </w:rPr>
-        <w:t>general</w:t>
-      </w:r>
-      <w:proofErr w:type="gramEnd"/>
-      <w:r>
-        <w:rPr>
-          <w:rFonts w:cstheme="minorHAnsi"/>
-          <w:sz w:val="28"/>
-          <w:szCs w:val="28"/>
-        </w:rPr>
-        <w:t xml:space="preserve"> sibling selector</w:t>
+        <w:t xml:space="preserve"> general sibling selector</w:t>
       </w:r>
     </w:p>
     <w:p>
@@ -5255,16 +4272,7 @@
           <w:sz w:val="28"/>
           <w:szCs w:val="28"/>
         </w:rPr>
-        <w:t xml:space="preserve">The descendant selector matches all elements that are descendants of a specified </w:t>
-      </w:r>
-      <w:proofErr w:type="spellStart"/>
-      <w:r>
-        <w:rPr>
-          <w:rFonts w:cstheme="minorHAnsi"/>
-          <w:sz w:val="28"/>
-          <w:szCs w:val="28"/>
-        </w:rPr>
-        <w:t>element.</w:t>
+        <w:t>The descendant selector matches all elements that are descendants of a specified element.</w:t>
       </w:r>
       <w:r>
         <w:rPr>
@@ -5273,17 +4281,7 @@
           <w:szCs w:val="28"/>
           <w:highlight w:val="lightGray"/>
         </w:rPr>
-        <w:t>Give</w:t>
-      </w:r>
-      <w:proofErr w:type="spellEnd"/>
-      <w:r>
-        <w:rPr>
-          <w:rFonts w:cstheme="minorHAnsi"/>
-          <w:sz w:val="28"/>
-          <w:szCs w:val="28"/>
-          <w:highlight w:val="lightGray"/>
-        </w:rPr>
-        <w:t xml:space="preserve"> space to find these</w:t>
+        <w:t>Give space to find these</w:t>
       </w:r>
     </w:p>
     <w:p>
@@ -5868,23 +4866,13 @@
         </w:rPr>
         <w:t xml:space="preserve"> ex: </w:t>
       </w:r>
-      <w:proofErr w:type="gramStart"/>
-      <w:r>
-        <w:rPr>
-          <w:rFonts w:cstheme="minorHAnsi"/>
-          <w:sz w:val="28"/>
-          <w:szCs w:val="28"/>
-        </w:rPr>
-        <w:t>input[</w:t>
-      </w:r>
-      <w:proofErr w:type="gramEnd"/>
-      <w:r>
-        <w:rPr>
-          <w:rFonts w:cstheme="minorHAnsi"/>
-          <w:sz w:val="28"/>
-          <w:szCs w:val="28"/>
-        </w:rPr>
-        <w:t>type='button'][class='button']</w:t>
+      <w:r>
+        <w:rPr>
+          <w:rFonts w:cstheme="minorHAnsi"/>
+          <w:sz w:val="28"/>
+          <w:szCs w:val="28"/>
+        </w:rPr>
+        <w:t>input[type='button'][class='button']</w:t>
       </w:r>
     </w:p>
     <w:p>
@@ -5924,33 +4912,13 @@
         </w:rPr>
         <w:t xml:space="preserve"> ex: </w:t>
       </w:r>
-      <w:proofErr w:type="spellStart"/>
-      <w:r>
-        <w:rPr>
-          <w:rFonts w:cstheme="minorHAnsi"/>
-          <w:sz w:val="28"/>
-          <w:szCs w:val="28"/>
-        </w:rPr>
-        <w:t>button</w:t>
-      </w:r>
-      <w:proofErr w:type="gramStart"/>
-      <w:r>
-        <w:rPr>
-          <w:rFonts w:cstheme="minorHAnsi"/>
-          <w:sz w:val="28"/>
-          <w:szCs w:val="28"/>
-        </w:rPr>
-        <w:t>,input</w:t>
-      </w:r>
-      <w:proofErr w:type="spellEnd"/>
-      <w:proofErr w:type="gramEnd"/>
-      <w:r>
-        <w:rPr>
-          <w:rFonts w:cstheme="minorHAnsi"/>
-          <w:sz w:val="28"/>
-          <w:szCs w:val="28"/>
-        </w:rPr>
-        <w:t>[type='button'],[class='submit']</w:t>
+      <w:r>
+        <w:rPr>
+          <w:rFonts w:cstheme="minorHAnsi"/>
+          <w:sz w:val="28"/>
+          <w:szCs w:val="28"/>
+        </w:rPr>
+        <w:t>button,input[type='button'],[class='submit']</w:t>
       </w:r>
     </w:p>
     <w:p>
@@ -5990,33 +4958,13 @@
         </w:rPr>
         <w:t xml:space="preserve"> ex: </w:t>
       </w:r>
-      <w:proofErr w:type="spellStart"/>
-      <w:r>
-        <w:rPr>
-          <w:rFonts w:cstheme="minorHAnsi"/>
-          <w:sz w:val="28"/>
-          <w:szCs w:val="28"/>
-        </w:rPr>
-        <w:t>input.button</w:t>
-      </w:r>
-      <w:proofErr w:type="gramStart"/>
-      <w:r>
-        <w:rPr>
-          <w:rFonts w:cstheme="minorHAnsi"/>
-          <w:sz w:val="28"/>
-          <w:szCs w:val="28"/>
-        </w:rPr>
-        <w:t>:not</w:t>
-      </w:r>
-      <w:proofErr w:type="spellEnd"/>
-      <w:proofErr w:type="gramEnd"/>
-      <w:r>
-        <w:rPr>
-          <w:rFonts w:cstheme="minorHAnsi"/>
-          <w:sz w:val="28"/>
-          <w:szCs w:val="28"/>
-        </w:rPr>
-        <w:t>([type='button'])</w:t>
+      <w:r>
+        <w:rPr>
+          <w:rFonts w:cstheme="minorHAnsi"/>
+          <w:sz w:val="28"/>
+          <w:szCs w:val="28"/>
+        </w:rPr>
+        <w:t>input.button:not([type='button'])</w:t>
       </w:r>
     </w:p>
     <w:p>
@@ -6196,43 +5144,7 @@
           <w:sz w:val="28"/>
           <w:szCs w:val="28"/>
         </w:rPr>
-        <w:t xml:space="preserve"> (filter based on </w:t>
-      </w:r>
-      <w:proofErr w:type="spellStart"/>
-      <w:r>
-        <w:rPr>
-          <w:rFonts w:cstheme="minorHAnsi"/>
-          <w:sz w:val="28"/>
-          <w:szCs w:val="28"/>
-        </w:rPr>
-        <w:t>tagname</w:t>
-      </w:r>
-      <w:proofErr w:type="spellEnd"/>
-      <w:r>
-        <w:rPr>
-          <w:rFonts w:cstheme="minorHAnsi"/>
-          <w:sz w:val="28"/>
-          <w:szCs w:val="28"/>
-        </w:rPr>
-        <w:t xml:space="preserve"> </w:t>
-      </w:r>
-      <w:proofErr w:type="spellStart"/>
-      <w:r>
-        <w:rPr>
-          <w:rFonts w:cstheme="minorHAnsi"/>
-          <w:sz w:val="28"/>
-          <w:szCs w:val="28"/>
-        </w:rPr>
-        <w:t>etc</w:t>
-      </w:r>
-      <w:proofErr w:type="spellEnd"/>
-      <w:r>
-        <w:rPr>
-          <w:rFonts w:cstheme="minorHAnsi"/>
-          <w:sz w:val="28"/>
-          <w:szCs w:val="28"/>
-        </w:rPr>
-        <w:t xml:space="preserve">) </w:t>
+        <w:t xml:space="preserve"> (filter based on tagname etc) </w:t>
       </w:r>
     </w:p>
     <w:p>
@@ -6416,12 +5328,7 @@
         <w:pStyle w:val="Heading2"/>
       </w:pPr>
       <w:r>
-        <w:t>------- XPath Operat</w:t>
-      </w:r>
-      <w:bookmarkStart w:id="0" w:name="_GoBack"/>
-      <w:bookmarkEnd w:id="0"/>
-      <w:r>
-        <w:t>ors -------</w:t>
+        <w:t>------- XPath Operators -------</w:t>
       </w:r>
     </w:p>
     <w:p>
@@ -6573,51 +5480,31 @@
           <w:szCs w:val="28"/>
         </w:rPr>
       </w:pPr>
-      <w:proofErr w:type="gramStart"/>
-      <w:r>
-        <w:rPr>
-          <w:rFonts w:cstheme="minorHAnsi"/>
-          <w:sz w:val="28"/>
-          <w:szCs w:val="28"/>
-        </w:rPr>
-        <w:t>and</w:t>
-      </w:r>
-      <w:proofErr w:type="gramEnd"/>
-      <w:r>
-        <w:rPr>
-          <w:rFonts w:cstheme="minorHAnsi"/>
-          <w:sz w:val="28"/>
-          <w:szCs w:val="28"/>
-        </w:rPr>
-        <w:t xml:space="preserve"> - Tests whether both the first and second expressions are true. If the first expression is false, the second is not evaluated. </w:t>
-      </w:r>
-    </w:p>
-    <w:p>
-      <w:pPr>
-        <w:ind w:right="-720" w:hanging="1080"/>
-        <w:rPr>
-          <w:rFonts w:cstheme="minorHAnsi"/>
-          <w:sz w:val="28"/>
-          <w:szCs w:val="28"/>
-        </w:rPr>
-      </w:pPr>
-      <w:proofErr w:type="gramStart"/>
-      <w:r>
-        <w:rPr>
-          <w:rFonts w:cstheme="minorHAnsi"/>
-          <w:sz w:val="28"/>
-          <w:szCs w:val="28"/>
-        </w:rPr>
-        <w:t>or</w:t>
-      </w:r>
-      <w:proofErr w:type="gramEnd"/>
-      <w:r>
-        <w:rPr>
-          <w:rFonts w:cstheme="minorHAnsi"/>
-          <w:sz w:val="28"/>
-          <w:szCs w:val="28"/>
-        </w:rPr>
-        <w:t xml:space="preserve"> - Tests whether either the first or second expressions are true. If the first expression is true, the second is not evaluated </w:t>
+      <w:r>
+        <w:rPr>
+          <w:rFonts w:cstheme="minorHAnsi"/>
+          <w:sz w:val="28"/>
+          <w:szCs w:val="28"/>
+        </w:rPr>
+        <w:t xml:space="preserve">and - Tests whether both the first and second expressions are true. If the first expression is false, the second is not evaluated. </w:t>
+      </w:r>
+    </w:p>
+    <w:p>
+      <w:pPr>
+        <w:ind w:right="-720" w:hanging="1080"/>
+        <w:rPr>
+          <w:rFonts w:cstheme="minorHAnsi"/>
+          <w:sz w:val="28"/>
+          <w:szCs w:val="28"/>
+        </w:rPr>
+      </w:pPr>
+      <w:r>
+        <w:rPr>
+          <w:rFonts w:cstheme="minorHAnsi"/>
+          <w:sz w:val="28"/>
+          <w:szCs w:val="28"/>
+        </w:rPr>
+        <w:t xml:space="preserve">or - Tests whether either the first or second expressions are true. If the first expression is true, the second is not evaluated </w:t>
       </w:r>
     </w:p>
     <w:p>
@@ -6647,27 +5534,35 @@
         </w:rPr>
         <w:t>------- XPath Functions -------</w:t>
       </w:r>
-    </w:p>
-    <w:p>
-      <w:pPr>
-        <w:ind w:right="-720" w:hanging="1080"/>
-        <w:rPr>
-          <w:rFonts w:cstheme="minorHAnsi"/>
-          <w:sz w:val="28"/>
-          <w:szCs w:val="28"/>
-        </w:rPr>
-      </w:pPr>
-      <w:proofErr w:type="gramStart"/>
+      <w:r>
+        <w:rPr>
+          <w:rFonts w:cstheme="minorHAnsi"/>
+          <w:sz w:val="28"/>
+          <w:szCs w:val="28"/>
+        </w:rPr>
+        <w:t xml:space="preserve"> </w:t>
+      </w:r>
       <w:r>
         <w:rPr>
           <w:rFonts w:cstheme="minorHAnsi"/>
           <w:b/>
-          <w:sz w:val="28"/>
-          <w:szCs w:val="28"/>
-        </w:rPr>
-        <w:t>text(</w:t>
-      </w:r>
-      <w:proofErr w:type="gramEnd"/>
+          <w:bCs/>
+          <w:sz w:val="28"/>
+          <w:szCs w:val="28"/>
+          <w:highlight w:val="yellow"/>
+        </w:rPr>
+        <w:t>we can use these with attribute value or Text</w:t>
+      </w:r>
+    </w:p>
+    <w:p>
+      <w:pPr>
+        <w:ind w:right="-720" w:hanging="1080"/>
+        <w:rPr>
+          <w:rFonts w:cstheme="minorHAnsi"/>
+          <w:sz w:val="28"/>
+          <w:szCs w:val="28"/>
+        </w:rPr>
+      </w:pPr>
       <w:r>
         <w:rPr>
           <w:rFonts w:cstheme="minorHAnsi"/>
@@ -6675,7 +5570,7 @@
           <w:sz w:val="28"/>
           <w:szCs w:val="28"/>
         </w:rPr>
-        <w:t>)</w:t>
+        <w:t>text()</w:t>
       </w:r>
       <w:r>
         <w:rPr>
@@ -6695,7 +5590,6 @@
           <w:szCs w:val="28"/>
         </w:rPr>
       </w:pPr>
-      <w:proofErr w:type="gramStart"/>
       <w:r>
         <w:rPr>
           <w:rFonts w:cstheme="minorHAnsi"/>
@@ -6703,9 +5597,26 @@
           <w:sz w:val="28"/>
           <w:szCs w:val="28"/>
         </w:rPr>
-        <w:t>Contains(</w:t>
-      </w:r>
-      <w:proofErr w:type="gramEnd"/>
+        <w:t>Contains()</w:t>
+      </w:r>
+      <w:r>
+        <w:rPr>
+          <w:rFonts w:cstheme="minorHAnsi"/>
+          <w:sz w:val="28"/>
+          <w:szCs w:val="28"/>
+        </w:rPr>
+        <w:t xml:space="preserve"> - Contains method is used when we know about the partial attribute value or partial text associated with the web element.</w:t>
+      </w:r>
+    </w:p>
+    <w:p>
+      <w:pPr>
+        <w:ind w:right="-720" w:hanging="1080"/>
+        <w:rPr>
+          <w:rFonts w:cstheme="minorHAnsi"/>
+          <w:sz w:val="28"/>
+          <w:szCs w:val="28"/>
+        </w:rPr>
+      </w:pPr>
       <w:r>
         <w:rPr>
           <w:rFonts w:cstheme="minorHAnsi"/>
@@ -6713,15 +5624,15 @@
           <w:sz w:val="28"/>
           <w:szCs w:val="28"/>
         </w:rPr>
-        <w:t>)</w:t>
-      </w:r>
-      <w:r>
-        <w:rPr>
-          <w:rFonts w:cstheme="minorHAnsi"/>
-          <w:sz w:val="28"/>
-          <w:szCs w:val="28"/>
-        </w:rPr>
-        <w:t xml:space="preserve"> - Contains method is used when we know about the partial attribute value or partial text associated with the web element.</w:t>
+        <w:t>Starts-with()</w:t>
+      </w:r>
+      <w:r>
+        <w:rPr>
+          <w:rFonts w:cstheme="minorHAnsi"/>
+          <w:sz w:val="28"/>
+          <w:szCs w:val="28"/>
+        </w:rPr>
+        <w:t xml:space="preserve"> - starts-with method is used when we know about the initial partial attribute value or initial partial text associated with the web element.</w:t>
       </w:r>
     </w:p>
     <w:p>
@@ -6740,53 +5651,6 @@
           <w:sz w:val="28"/>
           <w:szCs w:val="28"/>
         </w:rPr>
-        <w:t>Starts-</w:t>
-      </w:r>
-      <w:proofErr w:type="gramStart"/>
-      <w:r>
-        <w:rPr>
-          <w:rFonts w:cstheme="minorHAnsi"/>
-          <w:b/>
-          <w:sz w:val="28"/>
-          <w:szCs w:val="28"/>
-        </w:rPr>
-        <w:t>with(</w:t>
-      </w:r>
-      <w:proofErr w:type="gramEnd"/>
-      <w:r>
-        <w:rPr>
-          <w:rFonts w:cstheme="minorHAnsi"/>
-          <w:b/>
-          <w:sz w:val="28"/>
-          <w:szCs w:val="28"/>
-        </w:rPr>
-        <w:t>)</w:t>
-      </w:r>
-      <w:r>
-        <w:rPr>
-          <w:rFonts w:cstheme="minorHAnsi"/>
-          <w:sz w:val="28"/>
-          <w:szCs w:val="28"/>
-        </w:rPr>
-        <w:t xml:space="preserve"> - starts-with method is used when we know about the initial partial attribute value or initial partial text associated with the web element.</w:t>
-      </w:r>
-    </w:p>
-    <w:p>
-      <w:pPr>
-        <w:ind w:right="-720" w:hanging="1080"/>
-        <w:rPr>
-          <w:rFonts w:cstheme="minorHAnsi"/>
-          <w:sz w:val="28"/>
-          <w:szCs w:val="28"/>
-        </w:rPr>
-      </w:pPr>
-      <w:r>
-        <w:rPr>
-          <w:rFonts w:cstheme="minorHAnsi"/>
-          <w:b/>
-          <w:sz w:val="28"/>
-          <w:szCs w:val="28"/>
-        </w:rPr>
         <w:t>normalize-space()</w:t>
       </w:r>
       <w:r>
@@ -6841,169 +5705,79 @@
           <w:sz w:val="28"/>
           <w:szCs w:val="28"/>
         </w:rPr>
-        <w:t>//</w:t>
-      </w:r>
-      <w:proofErr w:type="gramStart"/>
-      <w:r>
-        <w:rPr>
-          <w:rFonts w:cstheme="minorHAnsi"/>
-          <w:sz w:val="28"/>
-          <w:szCs w:val="28"/>
-        </w:rPr>
-        <w:t>td[</w:t>
-      </w:r>
-      <w:proofErr w:type="gramEnd"/>
-      <w:r>
-        <w:rPr>
-          <w:rFonts w:cstheme="minorHAnsi"/>
-          <w:sz w:val="28"/>
-          <w:szCs w:val="28"/>
-        </w:rPr>
-        <w:t>text()=5000]</w:t>
-      </w:r>
-    </w:p>
-    <w:p>
-      <w:pPr>
-        <w:ind w:right="-720" w:hanging="1080"/>
-        <w:rPr>
-          <w:rFonts w:cstheme="minorHAnsi"/>
-          <w:sz w:val="28"/>
-          <w:szCs w:val="28"/>
-        </w:rPr>
-      </w:pPr>
-      <w:r>
-        <w:rPr>
-          <w:rFonts w:cstheme="minorHAnsi"/>
-          <w:sz w:val="28"/>
-          <w:szCs w:val="28"/>
-        </w:rPr>
-        <w:t>//</w:t>
-      </w:r>
-      <w:proofErr w:type="gramStart"/>
-      <w:r>
-        <w:rPr>
-          <w:rFonts w:cstheme="minorHAnsi"/>
-          <w:sz w:val="28"/>
-          <w:szCs w:val="28"/>
-        </w:rPr>
-        <w:t>button[</w:t>
-      </w:r>
-      <w:proofErr w:type="gramEnd"/>
-      <w:r>
-        <w:rPr>
-          <w:rFonts w:cstheme="minorHAnsi"/>
-          <w:sz w:val="28"/>
-          <w:szCs w:val="28"/>
-        </w:rPr>
-        <w:t>@id='</w:t>
-      </w:r>
-      <w:proofErr w:type="spellStart"/>
-      <w:r>
-        <w:rPr>
-          <w:rFonts w:cstheme="minorHAnsi"/>
-          <w:sz w:val="28"/>
-          <w:szCs w:val="28"/>
-        </w:rPr>
-        <w:t>refreshBtn</w:t>
-      </w:r>
-      <w:proofErr w:type="spellEnd"/>
-      <w:r>
-        <w:rPr>
-          <w:rFonts w:cstheme="minorHAnsi"/>
-          <w:sz w:val="28"/>
-          <w:szCs w:val="28"/>
-        </w:rPr>
-        <w:t>' and @value='Refresh']</w:t>
-      </w:r>
-    </w:p>
-    <w:p>
-      <w:pPr>
-        <w:ind w:right="-720" w:hanging="1080"/>
-        <w:rPr>
-          <w:rFonts w:cstheme="minorHAnsi"/>
-          <w:sz w:val="28"/>
-          <w:szCs w:val="28"/>
-        </w:rPr>
-      </w:pPr>
-      <w:r>
-        <w:rPr>
-          <w:rFonts w:cstheme="minorHAnsi"/>
-          <w:sz w:val="28"/>
-          <w:szCs w:val="28"/>
-        </w:rPr>
-        <w:t>//</w:t>
-      </w:r>
-      <w:proofErr w:type="gramStart"/>
-      <w:r>
-        <w:rPr>
-          <w:rFonts w:cstheme="minorHAnsi"/>
-          <w:sz w:val="28"/>
-          <w:szCs w:val="28"/>
-        </w:rPr>
-        <w:t>button[</w:t>
-      </w:r>
-      <w:proofErr w:type="gramEnd"/>
-      <w:r>
-        <w:rPr>
-          <w:rFonts w:cstheme="minorHAnsi"/>
-          <w:sz w:val="28"/>
-          <w:szCs w:val="28"/>
-        </w:rPr>
-        <w:t>@id='</w:t>
-      </w:r>
-      <w:proofErr w:type="spellStart"/>
-      <w:r>
-        <w:rPr>
-          <w:rFonts w:cstheme="minorHAnsi"/>
-          <w:sz w:val="28"/>
-          <w:szCs w:val="28"/>
-        </w:rPr>
-        <w:t>refreshBtn</w:t>
-      </w:r>
-      <w:proofErr w:type="spellEnd"/>
-      <w:r>
-        <w:rPr>
-          <w:rFonts w:cstheme="minorHAnsi"/>
-          <w:sz w:val="28"/>
-          <w:szCs w:val="28"/>
-        </w:rPr>
-        <w:t>' or @value='Refresh']</w:t>
-      </w:r>
-    </w:p>
-    <w:p>
-      <w:pPr>
-        <w:ind w:right="-720" w:hanging="1080"/>
-        <w:rPr>
-          <w:rFonts w:cstheme="minorHAnsi"/>
-          <w:sz w:val="28"/>
-          <w:szCs w:val="28"/>
-        </w:rPr>
-      </w:pPr>
-      <w:r>
-        <w:rPr>
-          <w:rFonts w:cstheme="minorHAnsi"/>
-          <w:sz w:val="28"/>
-          <w:szCs w:val="28"/>
-        </w:rPr>
-        <w:t>//</w:t>
-      </w:r>
-      <w:proofErr w:type="gramStart"/>
-      <w:r>
-        <w:rPr>
-          <w:rFonts w:cstheme="minorHAnsi"/>
-          <w:sz w:val="28"/>
-          <w:szCs w:val="28"/>
-        </w:rPr>
-        <w:t>a[</w:t>
-      </w:r>
-      <w:proofErr w:type="gramEnd"/>
-      <w:r>
-        <w:rPr>
-          <w:rFonts w:cstheme="minorHAnsi"/>
-          <w:sz w:val="28"/>
-          <w:szCs w:val="28"/>
-        </w:rPr>
-        <w:t>text()='Sign in']</w:t>
+        <w:t>//td[text()=5000]</w:t>
+      </w:r>
+    </w:p>
+    <w:p>
+      <w:pPr>
+        <w:ind w:right="-720" w:hanging="1080"/>
+        <w:rPr>
+          <w:rFonts w:cstheme="minorHAnsi"/>
+          <w:sz w:val="28"/>
+          <w:szCs w:val="28"/>
+        </w:rPr>
+      </w:pPr>
+      <w:r>
+        <w:rPr>
+          <w:rFonts w:cstheme="minorHAnsi"/>
+          <w:sz w:val="28"/>
+          <w:szCs w:val="28"/>
+        </w:rPr>
+        <w:t>//button[@id='refreshBtn' and @value='Refresh']</w:t>
+      </w:r>
+    </w:p>
+    <w:p>
+      <w:pPr>
+        <w:ind w:right="-720" w:hanging="1080"/>
+        <w:rPr>
+          <w:rFonts w:cstheme="minorHAnsi"/>
+          <w:sz w:val="28"/>
+          <w:szCs w:val="28"/>
+        </w:rPr>
+      </w:pPr>
+      <w:r>
+        <w:rPr>
+          <w:rFonts w:cstheme="minorHAnsi"/>
+          <w:sz w:val="28"/>
+          <w:szCs w:val="28"/>
+        </w:rPr>
+        <w:t>//button[@id='refreshBtn' or @value='Refresh']</w:t>
+      </w:r>
+    </w:p>
+    <w:p>
+      <w:pPr>
+        <w:ind w:right="-720" w:hanging="1080"/>
+        <w:rPr>
+          <w:rFonts w:cstheme="minorHAnsi"/>
+          <w:sz w:val="28"/>
+          <w:szCs w:val="28"/>
+        </w:rPr>
+      </w:pPr>
+      <w:r>
+        <w:rPr>
+          <w:rFonts w:cstheme="minorHAnsi"/>
+          <w:sz w:val="28"/>
+          <w:szCs w:val="28"/>
+        </w:rPr>
+        <w:t>//a[text()='Sign in']</w:t>
+      </w:r>
+    </w:p>
+    <w:p>
+      <w:pPr>
+        <w:ind w:right="-720" w:hanging="1080"/>
+        <w:rPr>
+          <w:rFonts w:cstheme="minorHAnsi"/>
+          <w:sz w:val="28"/>
+          <w:szCs w:val="28"/>
+        </w:rPr>
+      </w:pPr>
+      <w:r>
+        <w:rPr>
+          <w:rFonts w:cstheme="minorHAnsi"/>
+          <w:sz w:val="28"/>
+          <w:szCs w:val="28"/>
+        </w:rPr>
+        <w:t>//a[contains(text(),'Sign')]</w:t>
       </w:r>
     </w:p>
     <w:p>
@@ -7022,169 +5796,61 @@
           <w:szCs w:val="28"/>
         </w:rPr>
         <w:lastRenderedPageBreak/>
-        <w:t>//</w:t>
-      </w:r>
-      <w:proofErr w:type="gramStart"/>
-      <w:r>
-        <w:rPr>
-          <w:rFonts w:cstheme="minorHAnsi"/>
-          <w:sz w:val="28"/>
-          <w:szCs w:val="28"/>
-        </w:rPr>
-        <w:t>a[</w:t>
-      </w:r>
-      <w:proofErr w:type="gramEnd"/>
-      <w:r>
-        <w:rPr>
-          <w:rFonts w:cstheme="minorHAnsi"/>
-          <w:sz w:val="28"/>
-          <w:szCs w:val="28"/>
-        </w:rPr>
-        <w:t>contains(text(),'Sign')]</w:t>
-      </w:r>
-    </w:p>
-    <w:p>
-      <w:pPr>
-        <w:ind w:right="-720" w:hanging="1080"/>
-        <w:rPr>
-          <w:rFonts w:cstheme="minorHAnsi"/>
-          <w:sz w:val="28"/>
-          <w:szCs w:val="28"/>
-        </w:rPr>
-      </w:pPr>
-      <w:r>
-        <w:rPr>
-          <w:rFonts w:cstheme="minorHAnsi"/>
-          <w:sz w:val="28"/>
-          <w:szCs w:val="28"/>
-        </w:rPr>
-        <w:t>//</w:t>
-      </w:r>
-      <w:proofErr w:type="gramStart"/>
-      <w:r>
-        <w:rPr>
-          <w:rFonts w:cstheme="minorHAnsi"/>
-          <w:sz w:val="28"/>
-          <w:szCs w:val="28"/>
-        </w:rPr>
-        <w:t>button[</w:t>
-      </w:r>
-      <w:proofErr w:type="gramEnd"/>
-      <w:r>
-        <w:rPr>
-          <w:rFonts w:cstheme="minorHAnsi"/>
-          <w:sz w:val="28"/>
-          <w:szCs w:val="28"/>
-        </w:rPr>
-        <w:t>contains(@</w:t>
-      </w:r>
-      <w:proofErr w:type="spellStart"/>
-      <w:r>
-        <w:rPr>
-          <w:rFonts w:cstheme="minorHAnsi"/>
-          <w:sz w:val="28"/>
-          <w:szCs w:val="28"/>
-        </w:rPr>
-        <w:t>class,'sign</w:t>
-      </w:r>
-      <w:proofErr w:type="spellEnd"/>
-      <w:r>
-        <w:rPr>
-          <w:rFonts w:cstheme="minorHAnsi"/>
-          <w:sz w:val="28"/>
-          <w:szCs w:val="28"/>
-        </w:rPr>
-        <w:t>')]</w:t>
-      </w:r>
-    </w:p>
-    <w:p>
-      <w:pPr>
-        <w:ind w:right="-720" w:hanging="1080"/>
-        <w:rPr>
-          <w:rFonts w:cstheme="minorHAnsi"/>
-          <w:sz w:val="28"/>
-          <w:szCs w:val="28"/>
-        </w:rPr>
-      </w:pPr>
-      <w:r>
-        <w:rPr>
-          <w:rFonts w:cstheme="minorHAnsi"/>
-          <w:sz w:val="28"/>
-          <w:szCs w:val="28"/>
-        </w:rPr>
-        <w:t>//</w:t>
-      </w:r>
-      <w:proofErr w:type="gramStart"/>
-      <w:r>
-        <w:rPr>
-          <w:rFonts w:cstheme="minorHAnsi"/>
-          <w:sz w:val="28"/>
-          <w:szCs w:val="28"/>
-        </w:rPr>
-        <w:t>div[</w:t>
-      </w:r>
-      <w:proofErr w:type="gramEnd"/>
-      <w:r>
-        <w:rPr>
-          <w:rFonts w:cstheme="minorHAnsi"/>
-          <w:sz w:val="28"/>
-          <w:szCs w:val="28"/>
-        </w:rPr>
-        <w:t>starts-with(@</w:t>
-      </w:r>
-      <w:proofErr w:type="spellStart"/>
-      <w:r>
-        <w:rPr>
-          <w:rFonts w:cstheme="minorHAnsi"/>
-          <w:sz w:val="28"/>
-          <w:szCs w:val="28"/>
-        </w:rPr>
-        <w:t>class,'container</w:t>
-      </w:r>
-      <w:proofErr w:type="spellEnd"/>
-      <w:r>
-        <w:rPr>
-          <w:rFonts w:cstheme="minorHAnsi"/>
-          <w:sz w:val="28"/>
-          <w:szCs w:val="28"/>
-        </w:rPr>
-        <w:t>')]</w:t>
-      </w:r>
-    </w:p>
-    <w:p>
-      <w:pPr>
-        <w:ind w:right="-720" w:hanging="1080"/>
-        <w:rPr>
-          <w:rFonts w:cstheme="minorHAnsi"/>
-          <w:sz w:val="28"/>
-          <w:szCs w:val="28"/>
-        </w:rPr>
-      </w:pPr>
-      <w:r>
-        <w:rPr>
-          <w:rFonts w:cstheme="minorHAnsi"/>
-          <w:sz w:val="28"/>
-          <w:szCs w:val="28"/>
-        </w:rPr>
-        <w:t>//</w:t>
-      </w:r>
-      <w:proofErr w:type="gramStart"/>
-      <w:r>
-        <w:rPr>
-          <w:rFonts w:cstheme="minorHAnsi"/>
-          <w:sz w:val="28"/>
-          <w:szCs w:val="28"/>
-        </w:rPr>
-        <w:t>label[</w:t>
-      </w:r>
-      <w:proofErr w:type="gramEnd"/>
-      <w:r>
-        <w:rPr>
-          <w:rFonts w:cstheme="minorHAnsi"/>
-          <w:sz w:val="28"/>
-          <w:szCs w:val="28"/>
-        </w:rPr>
-        <w:t>normalize-space(text())='First Name']</w:t>
+        <w:t>//button[contains(@class,'sign')]</w:t>
+      </w:r>
+    </w:p>
+    <w:p>
+      <w:pPr>
+        <w:ind w:right="-720" w:hanging="1080"/>
+        <w:rPr>
+          <w:rFonts w:cstheme="minorHAnsi"/>
+          <w:sz w:val="28"/>
+          <w:szCs w:val="28"/>
+        </w:rPr>
+      </w:pPr>
+      <w:r>
+        <w:rPr>
+          <w:rFonts w:cstheme="minorHAnsi"/>
+          <w:sz w:val="28"/>
+          <w:szCs w:val="28"/>
+        </w:rPr>
+        <w:t>//div[starts-with(@class,'container')]</w:t>
+      </w:r>
+    </w:p>
+    <w:p>
+      <w:pPr>
+        <w:ind w:right="-720" w:hanging="1080"/>
+        <w:rPr>
+          <w:rFonts w:cstheme="minorHAnsi"/>
+          <w:sz w:val="28"/>
+          <w:szCs w:val="28"/>
+        </w:rPr>
+      </w:pPr>
+      <w:r>
+        <w:rPr>
+          <w:rFonts w:cstheme="minorHAnsi"/>
+          <w:sz w:val="28"/>
+          <w:szCs w:val="28"/>
+        </w:rPr>
+        <w:t>//td[starts-with(text(),'Ger')]</w:t>
+      </w:r>
+    </w:p>
+    <w:p>
+      <w:pPr>
+        <w:ind w:right="-720" w:hanging="1080"/>
+        <w:rPr>
+          <w:rFonts w:cstheme="minorHAnsi"/>
+          <w:sz w:val="28"/>
+          <w:szCs w:val="28"/>
+        </w:rPr>
+      </w:pPr>
+      <w:r>
+        <w:rPr>
+          <w:rFonts w:cstheme="minorHAnsi"/>
+          <w:sz w:val="28"/>
+          <w:szCs w:val="28"/>
+        </w:rPr>
+        <w:t>//label[normalize-space(text())='First Name']</w:t>
       </w:r>
     </w:p>
     <w:p>
@@ -7248,18 +5914,8 @@
           <w:sz w:val="28"/>
           <w:szCs w:val="28"/>
         </w:rPr>
-        <w:t xml:space="preserve"> </w:t>
-      </w:r>
-      <w:proofErr w:type="gramStart"/>
-      <w:r>
-        <w:rPr>
-          <w:rFonts w:cstheme="minorHAnsi"/>
-          <w:sz w:val="28"/>
-          <w:szCs w:val="28"/>
-        </w:rPr>
-        <w:t>ancestor</w:t>
-      </w:r>
-      <w:proofErr w:type="gramEnd"/>
+        <w:t xml:space="preserve"> ancestor</w:t>
+      </w:r>
     </w:p>
     <w:p>
       <w:pPr>
@@ -7310,18 +5966,8 @@
           <w:sz w:val="28"/>
           <w:szCs w:val="28"/>
         </w:rPr>
-        <w:t xml:space="preserve"> </w:t>
-      </w:r>
-      <w:proofErr w:type="gramStart"/>
-      <w:r>
-        <w:rPr>
-          <w:rFonts w:cstheme="minorHAnsi"/>
-          <w:sz w:val="28"/>
-          <w:szCs w:val="28"/>
-        </w:rPr>
-        <w:t>descendant</w:t>
-      </w:r>
-      <w:proofErr w:type="gramEnd"/>
+        <w:t xml:space="preserve"> descendant</w:t>
+      </w:r>
     </w:p>
     <w:p>
       <w:pPr>
@@ -7424,18 +6070,8 @@
           <w:sz w:val="28"/>
           <w:szCs w:val="28"/>
         </w:rPr>
-        <w:t xml:space="preserve"> </w:t>
-      </w:r>
-      <w:proofErr w:type="gramStart"/>
-      <w:r>
-        <w:rPr>
-          <w:rFonts w:cstheme="minorHAnsi"/>
-          <w:sz w:val="28"/>
-          <w:szCs w:val="28"/>
-        </w:rPr>
-        <w:t>parent</w:t>
-      </w:r>
-      <w:proofErr w:type="gramEnd"/>
+        <w:t xml:space="preserve"> parent</w:t>
+      </w:r>
     </w:p>
     <w:p>
       <w:pPr>
@@ -7460,18 +6096,8 @@
           <w:sz w:val="28"/>
           <w:szCs w:val="28"/>
         </w:rPr>
-        <w:t xml:space="preserve"> </w:t>
-      </w:r>
-      <w:proofErr w:type="gramStart"/>
-      <w:r>
-        <w:rPr>
-          <w:rFonts w:cstheme="minorHAnsi"/>
-          <w:sz w:val="28"/>
-          <w:szCs w:val="28"/>
-        </w:rPr>
-        <w:t>child</w:t>
-      </w:r>
-      <w:proofErr w:type="gramEnd"/>
+        <w:t xml:space="preserve"> child</w:t>
+      </w:r>
     </w:p>
     <w:p>
       <w:pPr>
@@ -7522,18 +6148,8 @@
           <w:sz w:val="28"/>
           <w:szCs w:val="28"/>
         </w:rPr>
-        <w:t xml:space="preserve"> </w:t>
-      </w:r>
-      <w:proofErr w:type="gramStart"/>
-      <w:r>
-        <w:rPr>
-          <w:rFonts w:cstheme="minorHAnsi"/>
-          <w:sz w:val="28"/>
-          <w:szCs w:val="28"/>
-        </w:rPr>
-        <w:t>preceding</w:t>
-      </w:r>
-      <w:proofErr w:type="gramEnd"/>
+        <w:t xml:space="preserve"> preceding</w:t>
+      </w:r>
     </w:p>
     <w:p>
       <w:pPr>
@@ -7578,133 +6194,61 @@
           <w:sz w:val="28"/>
           <w:szCs w:val="28"/>
         </w:rPr>
-        <w:t>//</w:t>
-      </w:r>
-      <w:proofErr w:type="gramStart"/>
-      <w:r>
-        <w:rPr>
-          <w:rFonts w:cstheme="minorHAnsi"/>
-          <w:sz w:val="28"/>
-          <w:szCs w:val="28"/>
-        </w:rPr>
-        <w:t>label[</w:t>
-      </w:r>
-      <w:proofErr w:type="gramEnd"/>
-      <w:r>
-        <w:rPr>
-          <w:rFonts w:cstheme="minorHAnsi"/>
-          <w:sz w:val="28"/>
-          <w:szCs w:val="28"/>
-        </w:rPr>
-        <w:t>text()='Email']/following-sibling::input[1]</w:t>
-      </w:r>
-    </w:p>
-    <w:p>
-      <w:pPr>
-        <w:ind w:right="-720" w:hanging="1080"/>
-        <w:rPr>
-          <w:rFonts w:cstheme="minorHAnsi"/>
-          <w:sz w:val="28"/>
-          <w:szCs w:val="28"/>
-        </w:rPr>
-      </w:pPr>
-      <w:r>
-        <w:rPr>
-          <w:rFonts w:cstheme="minorHAnsi"/>
-          <w:sz w:val="28"/>
-          <w:szCs w:val="28"/>
-        </w:rPr>
-        <w:t>//</w:t>
-      </w:r>
-      <w:proofErr w:type="gramStart"/>
-      <w:r>
-        <w:rPr>
-          <w:rFonts w:cstheme="minorHAnsi"/>
-          <w:sz w:val="28"/>
-          <w:szCs w:val="28"/>
-        </w:rPr>
-        <w:t>td[</w:t>
-      </w:r>
-      <w:proofErr w:type="gramEnd"/>
-      <w:r>
-        <w:rPr>
-          <w:rFonts w:cstheme="minorHAnsi"/>
-          <w:sz w:val="28"/>
-          <w:szCs w:val="28"/>
-        </w:rPr>
-        <w:t>text()='Maria Anders']/preceding-sibling::td/child::input</w:t>
-      </w:r>
-    </w:p>
-    <w:p>
-      <w:pPr>
-        <w:ind w:right="-720" w:hanging="1080"/>
-        <w:rPr>
-          <w:rFonts w:cstheme="minorHAnsi"/>
-          <w:sz w:val="28"/>
-          <w:szCs w:val="28"/>
-        </w:rPr>
-      </w:pPr>
-      <w:r>
-        <w:rPr>
-          <w:rFonts w:cstheme="minorHAnsi"/>
-          <w:sz w:val="28"/>
-          <w:szCs w:val="28"/>
-        </w:rPr>
-        <w:t>//</w:t>
-      </w:r>
-      <w:proofErr w:type="gramStart"/>
-      <w:r>
-        <w:rPr>
-          <w:rFonts w:cstheme="minorHAnsi"/>
-          <w:sz w:val="28"/>
-          <w:szCs w:val="28"/>
-        </w:rPr>
-        <w:t>label[</w:t>
-      </w:r>
-      <w:proofErr w:type="gramEnd"/>
-      <w:r>
-        <w:rPr>
-          <w:rFonts w:cstheme="minorHAnsi"/>
-          <w:sz w:val="28"/>
-          <w:szCs w:val="28"/>
-        </w:rPr>
-        <w:t>text()='Email']/following-sibling::input[1]/parent::div</w:t>
-      </w:r>
-    </w:p>
-    <w:p>
-      <w:pPr>
-        <w:ind w:right="-720" w:hanging="1080"/>
-        <w:rPr>
-          <w:rFonts w:cstheme="minorHAnsi"/>
-          <w:sz w:val="28"/>
-          <w:szCs w:val="28"/>
-        </w:rPr>
-      </w:pPr>
-      <w:r>
-        <w:rPr>
-          <w:rFonts w:cstheme="minorHAnsi"/>
-          <w:sz w:val="28"/>
-          <w:szCs w:val="28"/>
-        </w:rPr>
-        <w:t>//</w:t>
-      </w:r>
-      <w:proofErr w:type="gramStart"/>
-      <w:r>
-        <w:rPr>
-          <w:rFonts w:cstheme="minorHAnsi"/>
-          <w:sz w:val="28"/>
-          <w:szCs w:val="28"/>
-        </w:rPr>
-        <w:t>div[</w:t>
-      </w:r>
-      <w:proofErr w:type="gramEnd"/>
-      <w:r>
-        <w:rPr>
-          <w:rFonts w:cstheme="minorHAnsi"/>
-          <w:sz w:val="28"/>
-          <w:szCs w:val="28"/>
-        </w:rPr>
-        <w:t>@class='container']/child::input[@type='text']</w:t>
+        <w:t>//label[text()='Email']/following-sibling::input[1]</w:t>
+      </w:r>
+    </w:p>
+    <w:p>
+      <w:pPr>
+        <w:ind w:right="-720" w:hanging="1080"/>
+        <w:rPr>
+          <w:rFonts w:cstheme="minorHAnsi"/>
+          <w:sz w:val="28"/>
+          <w:szCs w:val="28"/>
+        </w:rPr>
+      </w:pPr>
+      <w:r>
+        <w:rPr>
+          <w:rFonts w:cstheme="minorHAnsi"/>
+          <w:sz w:val="28"/>
+          <w:szCs w:val="28"/>
+        </w:rPr>
+        <w:t>//td[text()='Maria Anders']/preceding-sibling::td/child::input</w:t>
+      </w:r>
+    </w:p>
+    <w:p>
+      <w:pPr>
+        <w:ind w:right="-720" w:hanging="1080"/>
+        <w:rPr>
+          <w:rFonts w:cstheme="minorHAnsi"/>
+          <w:sz w:val="28"/>
+          <w:szCs w:val="28"/>
+        </w:rPr>
+      </w:pPr>
+      <w:r>
+        <w:rPr>
+          <w:rFonts w:cstheme="minorHAnsi"/>
+          <w:sz w:val="28"/>
+          <w:szCs w:val="28"/>
+        </w:rPr>
+        <w:t>//label[text()='Email']/following-sibling::input[1]/parent::div</w:t>
+      </w:r>
+    </w:p>
+    <w:p>
+      <w:pPr>
+        <w:ind w:right="-720" w:hanging="1080"/>
+        <w:rPr>
+          <w:rFonts w:cstheme="minorHAnsi"/>
+          <w:sz w:val="28"/>
+          <w:szCs w:val="28"/>
+        </w:rPr>
+      </w:pPr>
+      <w:r>
+        <w:rPr>
+          <w:rFonts w:cstheme="minorHAnsi"/>
+          <w:sz w:val="28"/>
+          <w:szCs w:val="28"/>
+        </w:rPr>
+        <w:t>//div[@class='container']/child::input[@type='text']</w:t>
       </w:r>
     </w:p>
     <w:p>
@@ -7758,25 +6302,7 @@
           <w:sz w:val="28"/>
           <w:szCs w:val="28"/>
         </w:rPr>
-        <w:t>//</w:t>
-      </w:r>
-      <w:proofErr w:type="gramStart"/>
-      <w:r>
-        <w:rPr>
-          <w:rFonts w:cstheme="minorHAnsi"/>
-          <w:sz w:val="28"/>
-          <w:szCs w:val="28"/>
-        </w:rPr>
-        <w:t>label[</w:t>
-      </w:r>
-      <w:proofErr w:type="gramEnd"/>
-      <w:r>
-        <w:rPr>
-          <w:rFonts w:cstheme="minorHAnsi"/>
-          <w:sz w:val="28"/>
-          <w:szCs w:val="28"/>
-        </w:rPr>
-        <w:t>text()='Password']/following::input[1]</w:t>
+        <w:t>//label[text()='Password']/following::input[1]</w:t>
       </w:r>
     </w:p>
     <w:p>
@@ -8011,23 +6537,13 @@
           <w:szCs w:val="28"/>
         </w:rPr>
       </w:pPr>
-      <w:proofErr w:type="spellStart"/>
-      <w:r>
-        <w:rPr>
-          <w:rFonts w:cstheme="minorHAnsi"/>
-          <w:sz w:val="28"/>
-          <w:szCs w:val="28"/>
-        </w:rPr>
-        <w:t>Tagname</w:t>
-      </w:r>
-      <w:proofErr w:type="spellEnd"/>
-      <w:r>
-        <w:rPr>
-          <w:rFonts w:cstheme="minorHAnsi"/>
-          <w:sz w:val="28"/>
-          <w:szCs w:val="28"/>
-        </w:rPr>
-        <w:t xml:space="preserve"> ‘</w:t>
+      <w:r>
+        <w:rPr>
+          <w:rFonts w:cstheme="minorHAnsi"/>
+          <w:sz w:val="28"/>
+          <w:szCs w:val="28"/>
+        </w:rPr>
+        <w:t>Tagname ‘</w:t>
       </w:r>
       <w:r>
         <w:rPr>
@@ -8086,200 +6602,104 @@
           <w:szCs w:val="28"/>
         </w:rPr>
       </w:pPr>
-      <w:proofErr w:type="gramStart"/>
-      <w:r>
-        <w:rPr>
-          <w:rFonts w:cstheme="minorHAnsi"/>
-          <w:sz w:val="28"/>
-          <w:szCs w:val="28"/>
-        </w:rPr>
-        <w:t>print(</w:t>
-      </w:r>
-      <w:proofErr w:type="spellStart"/>
-      <w:proofErr w:type="gramEnd"/>
-      <w:r>
-        <w:rPr>
-          <w:rFonts w:cstheme="minorHAnsi"/>
-          <w:sz w:val="28"/>
-          <w:szCs w:val="28"/>
-        </w:rPr>
-        <w:t>driver.current_url</w:t>
-      </w:r>
-      <w:proofErr w:type="spellEnd"/>
-      <w:r>
-        <w:rPr>
-          <w:rFonts w:cstheme="minorHAnsi"/>
-          <w:sz w:val="28"/>
-          <w:szCs w:val="28"/>
-        </w:rPr>
-        <w:t>())</w:t>
-      </w:r>
-    </w:p>
-    <w:p>
-      <w:pPr>
-        <w:ind w:right="-720" w:hanging="1080"/>
-        <w:rPr>
-          <w:rFonts w:cstheme="minorHAnsi"/>
-          <w:sz w:val="28"/>
-          <w:szCs w:val="28"/>
-        </w:rPr>
-      </w:pPr>
-      <w:proofErr w:type="spellStart"/>
-      <w:proofErr w:type="gramStart"/>
-      <w:r>
-        <w:rPr>
-          <w:rFonts w:cstheme="minorHAnsi"/>
-          <w:sz w:val="28"/>
-          <w:szCs w:val="28"/>
-        </w:rPr>
-        <w:t>driver.title</w:t>
-      </w:r>
-      <w:proofErr w:type="spellEnd"/>
-      <w:r>
-        <w:rPr>
-          <w:rFonts w:cstheme="minorHAnsi"/>
-          <w:sz w:val="28"/>
-          <w:szCs w:val="28"/>
-        </w:rPr>
-        <w:t>()</w:t>
-      </w:r>
-      <w:proofErr w:type="gramEnd"/>
-    </w:p>
-    <w:p>
-      <w:pPr>
-        <w:ind w:right="-720" w:hanging="1080"/>
-        <w:rPr>
-          <w:rFonts w:cstheme="minorHAnsi"/>
-          <w:sz w:val="28"/>
-          <w:szCs w:val="28"/>
-        </w:rPr>
-      </w:pPr>
-      <w:proofErr w:type="spellStart"/>
-      <w:proofErr w:type="gramStart"/>
-      <w:r>
-        <w:rPr>
-          <w:rFonts w:cstheme="minorHAnsi"/>
-          <w:sz w:val="28"/>
-          <w:szCs w:val="28"/>
-        </w:rPr>
-        <w:t>driver.refresh</w:t>
-      </w:r>
-      <w:proofErr w:type="spellEnd"/>
-      <w:r>
-        <w:rPr>
-          <w:rFonts w:cstheme="minorHAnsi"/>
-          <w:sz w:val="28"/>
-          <w:szCs w:val="28"/>
-        </w:rPr>
-        <w:t>()</w:t>
-      </w:r>
-      <w:proofErr w:type="gramEnd"/>
-    </w:p>
-    <w:p>
-      <w:pPr>
-        <w:ind w:right="-720" w:hanging="1080"/>
-        <w:rPr>
-          <w:rFonts w:cstheme="minorHAnsi"/>
-          <w:sz w:val="28"/>
-          <w:szCs w:val="28"/>
-        </w:rPr>
-      </w:pPr>
-      <w:proofErr w:type="spellStart"/>
-      <w:proofErr w:type="gramStart"/>
-      <w:r>
-        <w:rPr>
-          <w:rFonts w:cstheme="minorHAnsi"/>
-          <w:sz w:val="28"/>
-          <w:szCs w:val="28"/>
-        </w:rPr>
-        <w:t>driver.close</w:t>
-      </w:r>
-      <w:proofErr w:type="spellEnd"/>
-      <w:r>
-        <w:rPr>
-          <w:rFonts w:cstheme="minorHAnsi"/>
-          <w:sz w:val="28"/>
-          <w:szCs w:val="28"/>
-        </w:rPr>
-        <w:t>()</w:t>
-      </w:r>
-      <w:proofErr w:type="gramEnd"/>
-    </w:p>
-    <w:p>
-      <w:pPr>
-        <w:ind w:right="-720" w:hanging="1080"/>
-        <w:rPr>
-          <w:rFonts w:cstheme="minorHAnsi"/>
-          <w:sz w:val="28"/>
-          <w:szCs w:val="28"/>
-        </w:rPr>
-      </w:pPr>
-      <w:proofErr w:type="spellStart"/>
-      <w:proofErr w:type="gramStart"/>
-      <w:r>
-        <w:rPr>
-          <w:rFonts w:cstheme="minorHAnsi"/>
-          <w:sz w:val="28"/>
-          <w:szCs w:val="28"/>
-        </w:rPr>
-        <w:t>driver.back</w:t>
-      </w:r>
-      <w:proofErr w:type="spellEnd"/>
-      <w:r>
-        <w:rPr>
-          <w:rFonts w:cstheme="minorHAnsi"/>
-          <w:sz w:val="28"/>
-          <w:szCs w:val="28"/>
-        </w:rPr>
-        <w:t>(</w:t>
-      </w:r>
-      <w:proofErr w:type="gramEnd"/>
-      <w:r>
-        <w:rPr>
-          <w:rFonts w:cstheme="minorHAnsi"/>
-          <w:sz w:val="28"/>
-          <w:szCs w:val="28"/>
-        </w:rPr>
-        <w:t>) to go back to previous page</w:t>
-      </w:r>
-    </w:p>
-    <w:p>
-      <w:pPr>
-        <w:ind w:right="-720" w:hanging="1080"/>
-        <w:rPr>
-          <w:rFonts w:cstheme="minorHAnsi"/>
-          <w:sz w:val="28"/>
-          <w:szCs w:val="28"/>
-        </w:rPr>
-      </w:pPr>
-      <w:proofErr w:type="spellStart"/>
-      <w:r>
-        <w:rPr>
-          <w:rFonts w:cstheme="minorHAnsi"/>
-          <w:sz w:val="28"/>
-          <w:szCs w:val="28"/>
-        </w:rPr>
-        <w:t>driver.maximise_</w:t>
-      </w:r>
-      <w:proofErr w:type="gramStart"/>
-      <w:r>
-        <w:rPr>
-          <w:rFonts w:cstheme="minorHAnsi"/>
-          <w:sz w:val="28"/>
-          <w:szCs w:val="28"/>
-        </w:rPr>
-        <w:t>widow</w:t>
-      </w:r>
-      <w:proofErr w:type="spellEnd"/>
-      <w:r>
-        <w:rPr>
-          <w:rFonts w:cstheme="minorHAnsi"/>
-          <w:sz w:val="28"/>
-          <w:szCs w:val="28"/>
-        </w:rPr>
-        <w:t>()</w:t>
-      </w:r>
-      <w:proofErr w:type="gramEnd"/>
+      <w:r>
+        <w:rPr>
+          <w:rFonts w:cstheme="minorHAnsi"/>
+          <w:sz w:val="28"/>
+          <w:szCs w:val="28"/>
+        </w:rPr>
+        <w:t>print(driver.current_url())</w:t>
+      </w:r>
+    </w:p>
+    <w:p>
+      <w:pPr>
+        <w:ind w:right="-720" w:hanging="1080"/>
+        <w:rPr>
+          <w:rFonts w:cstheme="minorHAnsi"/>
+          <w:sz w:val="28"/>
+          <w:szCs w:val="28"/>
+        </w:rPr>
+      </w:pPr>
+      <w:r>
+        <w:rPr>
+          <w:rFonts w:cstheme="minorHAnsi"/>
+          <w:sz w:val="28"/>
+          <w:szCs w:val="28"/>
+        </w:rPr>
+        <w:t>driver.title()</w:t>
+      </w:r>
+    </w:p>
+    <w:p>
+      <w:pPr>
+        <w:ind w:right="-720" w:hanging="1080"/>
+        <w:rPr>
+          <w:rFonts w:cstheme="minorHAnsi"/>
+          <w:sz w:val="28"/>
+          <w:szCs w:val="28"/>
+        </w:rPr>
+      </w:pPr>
+      <w:r>
+        <w:rPr>
+          <w:rFonts w:cstheme="minorHAnsi"/>
+          <w:sz w:val="28"/>
+          <w:szCs w:val="28"/>
+        </w:rPr>
+        <w:t>driver.refresh()</w:t>
+      </w:r>
+    </w:p>
+    <w:p>
+      <w:pPr>
+        <w:ind w:right="-720" w:hanging="1080"/>
+        <w:rPr>
+          <w:rFonts w:cstheme="minorHAnsi"/>
+          <w:sz w:val="28"/>
+          <w:szCs w:val="28"/>
+        </w:rPr>
+      </w:pPr>
+      <w:r>
+        <w:rPr>
+          <w:rFonts w:cstheme="minorHAnsi"/>
+          <w:sz w:val="28"/>
+          <w:szCs w:val="28"/>
+        </w:rPr>
+        <w:t>driver.close()</w:t>
+      </w:r>
+    </w:p>
+    <w:p>
+      <w:pPr>
+        <w:ind w:right="-720" w:hanging="1080"/>
+        <w:rPr>
+          <w:rFonts w:cstheme="minorHAnsi"/>
+          <w:sz w:val="28"/>
+          <w:szCs w:val="28"/>
+        </w:rPr>
+      </w:pPr>
+      <w:r>
+        <w:rPr>
+          <w:rFonts w:cstheme="minorHAnsi"/>
+          <w:sz w:val="28"/>
+          <w:szCs w:val="28"/>
+        </w:rPr>
+        <w:t>driver.back() to go back to previous page</w:t>
+      </w:r>
+    </w:p>
+    <w:p>
+      <w:pPr>
+        <w:ind w:right="-720" w:hanging="1080"/>
+        <w:rPr>
+          <w:rFonts w:cstheme="minorHAnsi"/>
+          <w:sz w:val="28"/>
+          <w:szCs w:val="28"/>
+        </w:rPr>
+      </w:pPr>
+      <w:r>
+        <w:rPr>
+          <w:rFonts w:cstheme="minorHAnsi"/>
+          <w:sz w:val="28"/>
+          <w:szCs w:val="28"/>
+        </w:rPr>
+        <w:t>driver.maximise_widow()</w:t>
+      </w:r>
     </w:p>
     <w:p>
       <w:pPr>
@@ -8445,7 +6865,7 @@
 </file>
 
 <file path=word/numbering.xml><?xml version="1.0" encoding="utf-8"?>
-<w:numbering xmlns:wpc="http://schemas.microsoft.com/office/word/2010/wordprocessingCanvas" xmlns:mc="http://schemas.openxmlformats.org/markup-compatibility/2006" xmlns:o="urn:schemas-microsoft-com:office:office" xmlns:r="http://schemas.openxmlformats.org/officeDocument/2006/relationships" xmlns:m="http://schemas.openxmlformats.org/officeDocument/2006/math" xmlns:v="urn:schemas-microsoft-com:vml" xmlns:wp14="http://schemas.microsoft.com/office/word/2010/wordprocessingDrawing" xmlns:wp="http://schemas.openxmlformats.org/drawingml/2006/wordprocessingDrawing" xmlns:w10="urn:schemas-microsoft-com:office:word" xmlns:w="http://schemas.openxmlformats.org/wordprocessingml/2006/main" xmlns:w14="http://schemas.microsoft.com/office/word/2010/wordml" xmlns:w15="http://schemas.microsoft.com/office/word/2012/wordml" xmlns:wpg="http://schemas.microsoft.com/office/word/2010/wordprocessingGroup" xmlns:wpi="http://schemas.microsoft.com/office/word/2010/wordprocessingInk" xmlns:wne="http://schemas.microsoft.com/office/word/2006/wordml" xmlns:wps="http://schemas.microsoft.com/office/word/2010/wordprocessingShape" mc:Ignorable="w14 w15 wp14">
+<w:numbering xmlns:wpc="http://schemas.microsoft.com/office/word/2010/wordprocessingCanvas" xmlns:cx="http://schemas.microsoft.com/office/drawing/2014/chartex" xmlns:cx1="http://schemas.microsoft.com/office/drawing/2015/9/8/chartex" xmlns:cx2="http://schemas.microsoft.com/office/drawing/2015/10/21/chartex" xmlns:cx3="http://schemas.microsoft.com/office/drawing/2016/5/9/chartex" xmlns:cx4="http://schemas.microsoft.com/office/drawing/2016/5/10/chartex" xmlns:cx5="http://schemas.microsoft.com/office/drawing/2016/5/11/chartex" xmlns:cx6="http://schemas.microsoft.com/office/drawing/2016/5/12/chartex" xmlns:cx7="http://schemas.microsoft.com/office/drawing/2016/5/13/chartex" xmlns:cx8="http://schemas.microsoft.com/office/drawing/2016/5/14/chartex" xmlns:mc="http://schemas.openxmlformats.org/markup-compatibility/2006" xmlns:aink="http://schemas.microsoft.com/office/drawing/2016/ink" xmlns:am3d="http://schemas.microsoft.com/office/drawing/2017/model3d" xmlns:o="urn:schemas-microsoft-com:office:office" xmlns:oel="http://schemas.microsoft.com/office/2019/extlst" xmlns:r="http://schemas.openxmlformats.org/officeDocument/2006/relationships" xmlns:m="http://schemas.openxmlformats.org/officeDocument/2006/math" xmlns:v="urn:schemas-microsoft-com:vml" xmlns:wp14="http://schemas.microsoft.com/office/word/2010/wordprocessingDrawing" xmlns:wp="http://schemas.openxmlformats.org/drawingml/2006/wordprocessingDrawing" xmlns:w10="urn:schemas-microsoft-com:office:word" xmlns:w="http://schemas.openxmlformats.org/wordprocessingml/2006/main" xmlns:w14="http://schemas.microsoft.com/office/word/2010/wordml" xmlns:w15="http://schemas.microsoft.com/office/word/2012/wordml" xmlns:w16cex="http://schemas.microsoft.com/office/word/2018/wordml/cex" xmlns:w16cid="http://schemas.microsoft.com/office/word/2016/wordml/cid" xmlns:w16="http://schemas.microsoft.com/office/word/2018/wordml" xmlns:w16sdtdh="http://schemas.microsoft.com/office/word/2020/wordml/sdtdatahash" xmlns:w16se="http://schemas.microsoft.com/office/word/2015/wordml/symex" xmlns:wpg="http://schemas.microsoft.com/office/word/2010/wordprocessingGroup" xmlns:wpi="http://schemas.microsoft.com/office/word/2010/wordprocessingInk" xmlns:wne="http://schemas.microsoft.com/office/word/2006/wordml" xmlns:wps="http://schemas.microsoft.com/office/word/2010/wordprocessingShape" mc:Ignorable="w14 w15 w16se w16cid w16 w16cex w16sdtdh wp14">
   <w:abstractNum w:abstractNumId="0" w15:restartNumberingAfterBreak="0">
     <w:nsid w:val="1471678C"/>
     <w:multiLevelType w:val="hybridMultilevel"/>
@@ -8785,20 +7205,20 @@
       </w:rPr>
     </w:lvl>
   </w:abstractNum>
-  <w:num w:numId="1">
+  <w:num w:numId="1" w16cid:durableId="1429961278">
     <w:abstractNumId w:val="2"/>
   </w:num>
-  <w:num w:numId="2">
+  <w:num w:numId="2" w16cid:durableId="2127693105">
     <w:abstractNumId w:val="0"/>
   </w:num>
-  <w:num w:numId="3">
+  <w:num w:numId="3" w16cid:durableId="961569104">
     <w:abstractNumId w:val="1"/>
   </w:num>
 </w:numbering>
 </file>
 
 <file path=word/styles.xml><?xml version="1.0" encoding="utf-8"?>
-<w:styles xmlns:mc="http://schemas.openxmlformats.org/markup-compatibility/2006" xmlns:r="http://schemas.openxmlformats.org/officeDocument/2006/relationships" xmlns:w="http://schemas.openxmlformats.org/wordprocessingml/2006/main" xmlns:w14="http://schemas.microsoft.com/office/word/2010/wordml" xmlns:w15="http://schemas.microsoft.com/office/word/2012/wordml" mc:Ignorable="w14 w15">
+<w:styles xmlns:mc="http://schemas.openxmlformats.org/markup-compatibility/2006" xmlns:r="http://schemas.openxmlformats.org/officeDocument/2006/relationships" xmlns:w="http://schemas.openxmlformats.org/wordprocessingml/2006/main" xmlns:w14="http://schemas.microsoft.com/office/word/2010/wordml" xmlns:w15="http://schemas.microsoft.com/office/word/2012/wordml" xmlns:w16cex="http://schemas.microsoft.com/office/word/2018/wordml/cex" xmlns:w16cid="http://schemas.microsoft.com/office/word/2016/wordml/cid" xmlns:w16="http://schemas.microsoft.com/office/word/2018/wordml" xmlns:w16sdtdh="http://schemas.microsoft.com/office/word/2020/wordml/sdtdatahash" xmlns:w16se="http://schemas.microsoft.com/office/word/2015/wordml/symex" mc:Ignorable="w14 w15 w16se w16cid w16 w16cex w16sdtdh">
   <w:docDefaults>
     <w:rPrDefault>
       <w:rPr>
@@ -8810,7 +7230,7 @@
     </w:rPrDefault>
     <w:pPrDefault/>
   </w:docDefaults>
-  <w:latentStyles w:defLockedState="0" w:defUIPriority="99" w:defSemiHidden="0" w:defUnhideWhenUsed="0" w:defQFormat="0" w:count="371">
+  <w:latentStyles w:defLockedState="0" w:defUIPriority="99" w:defSemiHidden="0" w:defUnhideWhenUsed="0" w:defQFormat="0" w:count="376">
     <w:lsdException w:name="Normal" w:uiPriority="0" w:qFormat="1"/>
     <w:lsdException w:name="heading 1" w:uiPriority="9" w:qFormat="1"/>
     <w:lsdException w:name="heading 2" w:semiHidden="1" w:uiPriority="9" w:unhideWhenUsed="1" w:qFormat="1"/>
@@ -8916,7 +7336,6 @@
     <w:lsdException w:name="HTML Sample" w:semiHidden="1" w:unhideWhenUsed="1"/>
     <w:lsdException w:name="HTML Typewriter" w:semiHidden="1" w:unhideWhenUsed="1"/>
     <w:lsdException w:name="HTML Variable" w:semiHidden="1" w:unhideWhenUsed="1"/>
-    <w:lsdException w:name="Normal Table" w:semiHidden="1" w:unhideWhenUsed="1"/>
     <w:lsdException w:name="annotation subject" w:semiHidden="1" w:unhideWhenUsed="1"/>
     <w:lsdException w:name="No List" w:semiHidden="1" w:unhideWhenUsed="1"/>
     <w:lsdException w:name="Outline List 1" w:semiHidden="1" w:unhideWhenUsed="1"/>
@@ -8959,11 +7378,8 @@
     <w:lsdException w:name="Table Contemporary" w:semiHidden="1" w:unhideWhenUsed="1"/>
     <w:lsdException w:name="Table Elegant" w:semiHidden="1" w:unhideWhenUsed="1"/>
     <w:lsdException w:name="Table Professional" w:semiHidden="1" w:unhideWhenUsed="1"/>
-    <w:lsdException w:name="Table Subtle 1" w:semiHidden="1" w:unhideWhenUsed="1"/>
     <w:lsdException w:name="Table Subtle 2" w:semiHidden="1" w:unhideWhenUsed="1"/>
     <w:lsdException w:name="Table Web 1" w:semiHidden="1" w:unhideWhenUsed="1"/>
-    <w:lsdException w:name="Table Web 2" w:semiHidden="1" w:unhideWhenUsed="1"/>
-    <w:lsdException w:name="Table Web 3" w:semiHidden="1" w:unhideWhenUsed="1"/>
     <w:lsdException w:name="Balloon Text" w:semiHidden="1" w:unhideWhenUsed="1"/>
     <w:lsdException w:name="Table Grid" w:uiPriority="39"/>
     <w:lsdException w:name="Table Theme" w:semiHidden="1" w:unhideWhenUsed="1"/>
@@ -9182,6 +7598,11 @@
     <w:lsdException w:name="List Table 5 Dark Accent 6" w:uiPriority="50"/>
     <w:lsdException w:name="List Table 6 Colorful Accent 6" w:uiPriority="51"/>
     <w:lsdException w:name="List Table 7 Colorful Accent 6" w:uiPriority="52"/>
+    <w:lsdException w:name="Mention" w:semiHidden="1" w:unhideWhenUsed="1"/>
+    <w:lsdException w:name="Smart Hyperlink" w:semiHidden="1" w:unhideWhenUsed="1"/>
+    <w:lsdException w:name="Hashtag" w:semiHidden="1" w:unhideWhenUsed="1"/>
+    <w:lsdException w:name="Unresolved Mention" w:semiHidden="1" w:unhideWhenUsed="1"/>
+    <w:lsdException w:name="Smart Link" w:semiHidden="1" w:unhideWhenUsed="1"/>
   </w:latentStyles>
   <w:style w:type="paragraph" w:default="1" w:styleId="Normal">
     <w:name w:val="Normal"/>

</xml_diff>